<commit_message>
Minor tweaks to Chapter 27
</commit_message>
<xml_diff>
--- a/manuscript/Chapter27/MVC2iA_CH_27.docx
+++ b/manuscript/Chapter27/MVC2iA_CH_27.docx
@@ -67,6 +67,9 @@
         <w:pStyle w:val="Figure"/>
       </w:pPr>
       <w:r>
+        <w:rPr>
+          <w:noProof/>
+        </w:rPr>
         <w:lastRenderedPageBreak/>
         <w:drawing>
           <wp:inline distT="0" distB="0" distL="0" distR="0">
@@ -228,7 +231,13 @@
       </w:pPr>
       <w:r>
         <w:lastRenderedPageBreak/>
-        <w:t xml:space="preserve">Another, arguably equally popular plugin exists from </w:t>
+        <w:t>Another, arguably equally popular plug</w:t>
+      </w:r>
+      <w:r>
+        <w:t>-</w:t>
+      </w:r>
+      <w:r>
+        <w:t xml:space="preserve">in exists from </w:t>
       </w:r>
       <w:hyperlink r:id="rId10" w:history="1">
         <w:r>
@@ -239,7 +248,19 @@
         </w:r>
       </w:hyperlink>
       <w:r>
-        <w:t>.  The plugins are similar, so most of what you read here will apply to that plugin as well.</w:t>
+        <w:t>.  The plug</w:t>
+      </w:r>
+      <w:r>
+        <w:t>-</w:t>
+      </w:r>
+      <w:r>
+        <w:t>ins are similar, so most of what you read here will apply to that plug</w:t>
+      </w:r>
+      <w:r>
+        <w:t>-</w:t>
+      </w:r>
+      <w:r>
+        <w:t>in as well.</w:t>
       </w:r>
     </w:p>
     <w:p>
@@ -247,7 +268,13 @@
         <w:pStyle w:val="Body1"/>
       </w:pPr>
       <w:r>
-        <w:t xml:space="preserve">The basic idea is that you have a simple text box on your page. The jQuery plugin adds the behavior necessary to handle key press events and fire the appropriate AJAX </w:t>
+        <w:t>The basic idea is that you have a simple text box on your page. The jQuery plug</w:t>
+      </w:r>
+      <w:r>
+        <w:t>-</w:t>
+      </w:r>
+      <w:r>
+        <w:t xml:space="preserve">in adds the behavior necessary to handle key press events and fire the appropriate AJAX </w:t>
       </w:r>
       <w:r>
         <w:t>requests to a URL that will handle the request.</w:t>
@@ -274,7 +301,13 @@
         <w:t xml:space="preserve">that </w:t>
       </w:r>
       <w:r>
-        <w:t>the plugin could handle the response.</w:t>
+        <w:t>the plug</w:t>
+      </w:r>
+      <w:r>
+        <w:t>-</w:t>
+      </w:r>
+      <w:r>
+        <w:t>in could handle the response.</w:t>
       </w:r>
     </w:p>
     <w:p>
@@ -469,6 +502,9 @@
         <w:pStyle w:val="Figure"/>
       </w:pPr>
       <w:r>
+        <w:rPr>
+          <w:noProof/>
+        </w:rPr>
         <w:lastRenderedPageBreak/>
         <w:drawing>
           <wp:inline distT="0" distB="0" distL="0" distR="0">
@@ -679,7 +715,13 @@
         <w:pStyle w:val="Callout"/>
       </w:pPr>
       <w:r>
-        <w:t>The autocomplete plugin can also filter local data structures</w:t>
+        <w:t>The autocomplete plug</w:t>
+      </w:r>
+      <w:r>
+        <w:t>-</w:t>
+      </w:r>
+      <w:r>
+        <w:t>in can also filter local data structures</w:t>
       </w:r>
       <w:r>
         <w:fldChar w:fldCharType="begin"/>
@@ -691,7 +733,13 @@
         <w:fldChar w:fldCharType="end"/>
       </w:r>
       <w:r>
-        <w:t>. This is useful when you have a limited set of data, and you want to minimize requests sent to the server. The autocomplete plugin in local mode is also much faster, because there is no AJAX request being made behind the scenes. The only downside is that you must render the entire array onto the view</w:t>
+        <w:t>. This is useful when you have a limited set of data, and you want to minimize requests sent to the server. The autocomplete plug</w:t>
+      </w:r>
+      <w:r>
+        <w:t>-</w:t>
+      </w:r>
+      <w:r>
+        <w:t>in in local mode is also much faster, because there is no AJAX request being made behind the scenes. The only downside is that you must render the entire array onto the view</w:t>
       </w:r>
       <w:r>
         <w:t xml:space="preserve"> as a javascript array</w:t>
@@ -1027,6 +1075,9 @@
         <w:pStyle w:val="Figure"/>
       </w:pPr>
       <w:r>
+        <w:rPr>
+          <w:noProof/>
+        </w:rPr>
         <w:lastRenderedPageBreak/>
         <w:drawing>
           <wp:inline distT="0" distB="0" distL="0" distR="0">
@@ -1101,6 +1152,9 @@
         <w:pStyle w:val="Figure"/>
       </w:pPr>
       <w:r>
+        <w:rPr>
+          <w:noProof/>
+        </w:rPr>
         <w:lastRenderedPageBreak/>
         <w:drawing>
           <wp:inline distT="0" distB="0" distL="0" distR="0">
@@ -1437,6 +1491,9 @@
         <w:pStyle w:val="Figure"/>
       </w:pPr>
       <w:r>
+        <w:rPr>
+          <w:noProof/>
+        </w:rPr>
         <w:lastRenderedPageBreak/>
         <w:drawing>
           <wp:inline distT="0" distB="0" distL="0" distR="0">
@@ -1501,7 +1558,13 @@
         <w:t xml:space="preserve">The </w:t>
       </w:r>
       <w:r>
-        <w:t>options of autocomplete plugin enable you to configure it to your needs.</w:t>
+        <w:t>options of autocomplete plug</w:t>
+      </w:r>
+      <w:r>
+        <w:t>-</w:t>
+      </w:r>
+      <w:r>
+        <w:t>in enable you to configure it to your needs.</w:t>
       </w:r>
       <w:r>
         <w:t xml:space="preserve"> </w:t>
@@ -1549,7 +1612,13 @@
         <w:t>Table 27.1 C</w:t>
       </w:r>
       <w:r>
-        <w:t>ommon options for the plugin</w:t>
+        <w:t>ommon options for the plug</w:t>
+      </w:r>
+      <w:r>
+        <w:t>-</w:t>
+      </w:r>
+      <w:r>
+        <w:t>in</w:t>
       </w:r>
     </w:p>
     <w:tbl>
@@ -1692,7 +1761,13 @@
               <w:pStyle w:val="TableBody"/>
             </w:pPr>
             <w:r>
-              <w:t>The character used to separate the results. The default is \n</w:t>
+              <w:t xml:space="preserve">The character used to separate the results. The default is </w:t>
+            </w:r>
+            <w:r>
+              <w:rPr>
+                <w:rStyle w:val="CodeinText"/>
+              </w:rPr>
+              <w:t>\n</w:t>
             </w:r>
           </w:p>
         </w:tc>
@@ -1924,10 +1999,25 @@
         <w:pStyle w:val="Body"/>
       </w:pPr>
       <w:r>
-        <w:t>In this chapter, you learned how to leverage a common jQuery plugin to add auto-complete behavior to your view.  You learned how to respond to ajax requests</w:t>
-      </w:r>
-      <w:r>
-        <w:t xml:space="preserve"> and created a formatted response that the plugin can consume.</w:t>
+        <w:t>In this chapter, you learned how to leverage a common jQuery plug</w:t>
+      </w:r>
+      <w:r>
+        <w:t>-</w:t>
+      </w:r>
+      <w:r>
+        <w:t>in to add auto-complete behavior to your view.  You learned how to respond to ajax requests</w:t>
+      </w:r>
+      <w:r>
+        <w:t xml:space="preserve"> and created a formatted response that the plug</w:t>
+      </w:r>
+      <w:r>
+        <w:t>-</w:t>
+      </w:r>
+      <w:r>
+        <w:t>in can consume.</w:t>
+      </w:r>
+      <w:r>
+        <w:t xml:space="preserve">  You should now be able to apply this technique to make your applications more responsive and helpful to your users.</w:t>
       </w:r>
     </w:p>
     <w:sectPr>
@@ -2247,7 +2337,7 @@
         <w:rPr>
           <w:noProof/>
         </w:rPr>
-        <w:t>6/9/2008</w:t>
+        <w:t>3/7/2010</w:t>
       </w:r>
     </w:fldSimple>
   </w:p>
@@ -2273,7 +2363,7 @@
         <w:rPr>
           <w:noProof/>
         </w:rPr>
-        <w:t>6/9/2008</w:t>
+        <w:t>3/7/2010</w:t>
       </w:r>
     </w:fldSimple>
     <w:r>

</xml_diff>

<commit_message>
responded to DE comments on chapter 27.
</commit_message>
<xml_diff>
--- a/manuscript/Chapter27/MVC2iA_CH_27.docx
+++ b/manuscript/Chapter27/MVC2iA_CH_27.docx
@@ -1,6 +1,6 @@
 
 <file path=word/document.xml><?xml version="1.0" encoding="utf-8"?>
-<w:document xmlns:mo="http://schemas.microsoft.com/office/mac/office/2008/main" xmlns:ve="http://schemas.openxmlformats.org/markup-compatibility/2006" xmlns:mv="urn:schemas-microsoft-com:mac:vml" xmlns:o="urn:schemas-microsoft-com:office:office" xmlns:r="http://schemas.openxmlformats.org/officeDocument/2006/relationships" xmlns:m="http://schemas.openxmlformats.org/officeDocument/2006/math" xmlns:v="urn:schemas-microsoft-com:vml" xmlns:wp="http://schemas.openxmlformats.org/drawingml/2006/wordprocessingDrawing" xmlns:w10="urn:schemas-microsoft-com:office:word" xmlns:w="http://schemas.openxmlformats.org/wordprocessingml/2006/main" xmlns:wne="http://schemas.microsoft.com/office/word/2006/wordml">
+<w:document xmlns:ve="http://schemas.openxmlformats.org/markup-compatibility/2006" xmlns:o="urn:schemas-microsoft-com:office:office" xmlns:r="http://schemas.openxmlformats.org/officeDocument/2006/relationships" xmlns:m="http://schemas.openxmlformats.org/officeDocument/2006/math" xmlns:v="urn:schemas-microsoft-com:vml" xmlns:wp="http://schemas.openxmlformats.org/drawingml/2006/wordprocessingDrawing" xmlns:w10="urn:schemas-microsoft-com:office:word" xmlns:w="http://schemas.openxmlformats.org/wordprocessingml/2006/main" xmlns:wne="http://schemas.microsoft.com/office/word/2006/wordml">
   <w:body>
     <w:p>
       <w:pPr>
@@ -15,7 +15,13 @@
         <w:pStyle w:val="COChapterTitle"/>
       </w:pPr>
       <w:r>
-        <w:t>Recipe:  Creating an Auto-Complete Text Box</w:t>
+        <w:t>Recipe:  Creating an Auto</w:t>
+      </w:r>
+      <w:r>
+        <w:t>c</w:t>
+      </w:r>
+      <w:r>
+        <w:t>omplete Text Box</w:t>
       </w:r>
     </w:p>
     <w:p>
@@ -31,8 +37,15 @@
         <w:pStyle w:val="ListBullet"/>
       </w:pPr>
       <w:commentRangeStart w:id="0"/>
-      <w:r>
-        <w:t>Creating an auto-complete textbox in ASP.NET MVC</w:t>
+      <w:commentRangeStart w:id="1"/>
+      <w:r>
+        <w:t>C</w:t>
+      </w:r>
+      <w:r>
+        <w:t>reating an auto</w:t>
+      </w:r>
+      <w:r>
+        <w:t>complete textbox in ASP.NET MVC</w:t>
       </w:r>
     </w:p>
     <w:p>
@@ -40,15 +53,10 @@
         <w:pStyle w:val="ListBullet"/>
       </w:pPr>
       <w:r>
-        <w:t xml:space="preserve">Using a </w:t>
-      </w:r>
-      <w:proofErr w:type="spellStart"/>
-      <w:r>
-        <w:t>jQuery</w:t>
-      </w:r>
-      <w:proofErr w:type="spellEnd"/>
-      <w:r>
-        <w:t xml:space="preserve"> auto-complete plug-in</w:t>
+        <w:t>Using a jQuery auto</w:t>
+      </w:r>
+      <w:r>
+        <w:t>complete plug-in</w:t>
       </w:r>
     </w:p>
     <w:commentRangeEnd w:id="0"/>
@@ -63,20 +71,34 @@
         </w:rPr>
         <w:commentReference w:id="0"/>
       </w:r>
+      <w:commentRangeEnd w:id="1"/>
+    </w:p>
+    <w:p>
+      <w:pPr>
+        <w:pStyle w:val="Body1"/>
+      </w:pPr>
+      <w:r>
+        <w:commentReference w:id="1"/>
+      </w:r>
       <w:r>
         <w:t>I</w:t>
       </w:r>
-      <w:commentRangeStart w:id="1"/>
+      <w:commentRangeStart w:id="2"/>
+      <w:commentRangeStart w:id="3"/>
       <w:r>
         <w:t>t’s</w:t>
       </w:r>
-      <w:commentRangeEnd w:id="1"/>
+      <w:commentRangeEnd w:id="2"/>
       <w:r>
         <w:rPr>
           <w:rStyle w:val="CommentReference"/>
           <w:vanish/>
         </w:rPr>
-        <w:commentReference w:id="1"/>
+        <w:commentReference w:id="2"/>
+      </w:r>
+      <w:commentRangeEnd w:id="3"/>
+      <w:r>
+        <w:commentReference w:id="3"/>
       </w:r>
       <w:r>
         <w:t xml:space="preserve"> not uncommon for text boxes to automatically suggest items based on what we type. The results are further filtered as we type to give us the option to select an available item with the mouse or keyboard. One of the first examples of this in the wild was Google Suggest</w:t>
@@ -98,16 +120,12 @@
       <w:pPr>
         <w:pStyle w:val="Figure"/>
       </w:pPr>
-      <w:commentRangeStart w:id="2"/>
-      <w:r>
-        <w:rPr>
-          <w:noProof/>
-        </w:rPr>
+      <w:r>
         <w:drawing>
           <wp:inline distT="0" distB="0" distL="0" distR="0">
-            <wp:extent cx="4796155" cy="3950970"/>
-            <wp:effectExtent l="19050" t="0" r="4445" b="0"/>
-            <wp:docPr id="2" name="Picture 1" descr="figure_14_1"/>
+            <wp:extent cx="2891790" cy="2160224"/>
+            <wp:effectExtent l="19050" t="19050" r="22860" b="11476"/>
+            <wp:docPr id="3" name="Picture 1" descr="C:\working\mvc2inaction-master\manuscript\Chapter27\autocomplete-figure.png"/>
             <wp:cNvGraphicFramePr>
               <a:graphicFrameLocks xmlns:a="http://schemas.openxmlformats.org/drawingml/2006/main" noChangeAspect="1"/>
             </wp:cNvGraphicFramePr>
@@ -115,13 +133,13 @@
               <a:graphicData uri="http://schemas.openxmlformats.org/drawingml/2006/picture">
                 <pic:pic xmlns:pic="http://schemas.openxmlformats.org/drawingml/2006/picture">
                   <pic:nvPicPr>
-                    <pic:cNvPr id="0" name="Picture 1" descr="figure_14_1"/>
+                    <pic:cNvPr id="0" name="Picture 1" descr="C:\working\mvc2inaction-master\manuscript\Chapter27\autocomplete-figure.png"/>
                     <pic:cNvPicPr>
                       <a:picLocks noChangeAspect="1" noChangeArrowheads="1"/>
                     </pic:cNvPicPr>
                   </pic:nvPicPr>
                   <pic:blipFill>
-                    <a:blip r:embed="rId9"/>
+                    <a:blip r:embed="rId9" cstate="print"/>
                     <a:srcRect/>
                     <a:stretch>
                       <a:fillRect/>
@@ -130,7 +148,599 @@
                   <pic:spPr bwMode="auto">
                     <a:xfrm>
                       <a:off x="0" y="0"/>
-                      <a:ext cx="4796155" cy="3950970"/>
+                      <a:ext cx="2889497" cy="2158511"/>
+                    </a:xfrm>
+                    <a:prstGeom prst="rect">
+                      <a:avLst/>
+                    </a:prstGeom>
+                    <a:noFill/>
+                    <a:ln w="9525">
+                      <a:solidFill>
+                        <a:schemeClr val="accent1"/>
+                      </a:solidFill>
+                      <a:miter lim="800000"/>
+                      <a:headEnd/>
+                      <a:tailEnd/>
+                    </a:ln>
+                  </pic:spPr>
+                </pic:pic>
+              </a:graphicData>
+            </a:graphic>
+          </wp:inline>
+        </w:drawing>
+      </w:r>
+      <w:commentRangeStart w:id="4"/>
+      <w:r>
+        <w:rPr>
+          <w:rStyle w:val="CommentReference"/>
+          <w:vanish/>
+        </w:rPr>
+        <w:commentReference w:id="5"/>
+      </w:r>
+      <w:commentRangeEnd w:id="4"/>
+      <w:r>
+        <w:commentReference w:id="4"/>
+      </w:r>
+    </w:p>
+    <w:p>
+      <w:pPr>
+        <w:pStyle w:val="FigureCaption"/>
+      </w:pPr>
+      <w:r>
+        <w:lastRenderedPageBreak/>
+        <w:t>Figure 27.1 Google Suggest filters options as you type.</w:t>
+      </w:r>
+    </w:p>
+    <w:p>
+      <w:pPr>
+        <w:pStyle w:val="Body"/>
+      </w:pPr>
+      <w:commentRangeStart w:id="6"/>
+      <w:r>
+        <w:t xml:space="preserve">This chapter covers </w:t>
+      </w:r>
+      <w:r>
+        <w:t xml:space="preserve">the mechanics of </w:t>
+      </w:r>
+      <w:r>
+        <w:t xml:space="preserve">implementing autocomplete functionality using </w:t>
+      </w:r>
+      <w:r>
+        <w:t>the</w:t>
+      </w:r>
+      <w:r>
+        <w:t xml:space="preserve"> freely available </w:t>
+      </w:r>
+      <w:r>
+        <w:t xml:space="preserve">jQuery library. </w:t>
+      </w:r>
+      <w:r>
+        <w:t xml:space="preserve"> We will first cover how </w:t>
+      </w:r>
+      <w:r>
+        <w:t xml:space="preserve">structure the code necessary to enable the functionality.  </w:t>
+      </w:r>
+      <w:r>
+        <w:t xml:space="preserve">Then, we will show how to </w:t>
+      </w:r>
+      <w:r>
+        <w:t>style the UI to fit within your application look and feel</w:t>
+      </w:r>
+      <w:r>
+        <w:t>.</w:t>
+      </w:r>
+      <w:commentRangeEnd w:id="6"/>
+      <w:r>
+        <w:commentReference w:id="6"/>
+      </w:r>
+    </w:p>
+    <w:p>
+      <w:pPr>
+        <w:pStyle w:val="Head1"/>
+      </w:pPr>
+      <w:r>
+        <w:t>27.1 Creating the basic autocomplete textbox</w:t>
+      </w:r>
+    </w:p>
+    <w:p>
+      <w:pPr>
+        <w:pStyle w:val="Body"/>
+      </w:pPr>
+      <w:r>
+        <w:t>A rudimentary implementation of this automatic suggestion feature</w:t>
+      </w:r>
+      <w:r>
+        <w:t xml:space="preserve"> would</w:t>
+      </w:r>
+      <w:r>
+        <w:t xml:space="preserve"> be to</w:t>
+      </w:r>
+      <w:r>
+        <w:t xml:space="preserve"> monitor key</w:t>
+      </w:r>
+      <w:r>
+        <w:t xml:space="preserve"> </w:t>
+      </w:r>
+      <w:r>
+        <w:t>presses and fire off AJAX requests for each one.</w:t>
+      </w:r>
+      <w:r>
+        <w:t xml:space="preserve"> </w:t>
+      </w:r>
+      <w:r>
+        <w:t>Of course this means that a fast typist would trigger many requests, most of which would be immediately discarded for the next request coming in 5 milliseconds.</w:t>
+      </w:r>
+      <w:r>
+        <w:t xml:space="preserve"> </w:t>
+      </w:r>
+      <w:r>
+        <w:t>An effective implementation will take into account a typing delay and also provide keyboard/mouse support for selecting the items.</w:t>
+      </w:r>
+    </w:p>
+    <w:p>
+      <w:pPr>
+        <w:pStyle w:val="Body"/>
+      </w:pPr>
+      <w:r>
+        <w:t xml:space="preserve">Luckily jQuery has an extensive list of plugins available. One such plugin is </w:t>
+      </w:r>
+      <w:r>
+        <w:t>Dylan Verheul</w:t>
+      </w:r>
+      <w:r>
+        <w:fldChar w:fldCharType="begin"/>
+      </w:r>
+      <w:r>
+        <w:instrText xml:space="preserve"> XE "</w:instrText>
+      </w:r>
+      <w:r>
+        <w:instrText>Verheul</w:instrText>
+      </w:r>
+      <w:r>
+        <w:instrText xml:space="preserve">, Dylan" </w:instrText>
+      </w:r>
+      <w:r>
+        <w:fldChar w:fldCharType="end"/>
+      </w:r>
+      <w:r>
+        <w:t>’s autocomplete.</w:t>
+      </w:r>
+    </w:p>
+    <w:p>
+      <w:pPr>
+        <w:pStyle w:val="CalloutHead"/>
+      </w:pPr>
+      <w:r>
+        <w:t>Dylan Verheul’s autocomplete</w:t>
+      </w:r>
+    </w:p>
+    <w:p>
+      <w:pPr>
+        <w:pStyle w:val="Callout"/>
+      </w:pPr>
+      <w:r>
+        <w:t>You can download the auto</w:t>
+      </w:r>
+      <w:r>
+        <w:t xml:space="preserve">complete plugin at </w:t>
+      </w:r>
+      <w:hyperlink r:id="rId10" w:history="1">
+        <w:r>
+          <w:t>http://www.dyve.net/jquery/</w:t>
+        </w:r>
+      </w:hyperlink>
+      <w:r>
+        <w:t xml:space="preserve"> with a few others including googlemaps and listify</w:t>
+      </w:r>
+      <w:r>
+        <w:t>.</w:t>
+      </w:r>
+    </w:p>
+    <w:p>
+      <w:pPr>
+        <w:pStyle w:val="Callout"/>
+      </w:pPr>
+    </w:p>
+    <w:p>
+      <w:pPr>
+        <w:pStyle w:val="Callout"/>
+      </w:pPr>
+      <w:r>
+        <w:t>Another, arguably equally popular plug</w:t>
+      </w:r>
+      <w:r>
+        <w:t>-</w:t>
+      </w:r>
+      <w:r>
+        <w:t xml:space="preserve">in exists from </w:t>
+      </w:r>
+      <w:commentRangeStart w:id="7"/>
+      <w:commentRangeStart w:id="8"/>
+      <w:r>
+        <w:fldChar w:fldCharType="begin"/>
+      </w:r>
+      <w:r>
+        <w:instrText>HYPERLINK "http://bassistance.de/jquery-plugins/jquery-plugin-autocomplete/"</w:instrText>
+      </w:r>
+      <w:r>
+        <w:fldChar w:fldCharType="separate"/>
+      </w:r>
+      <w:r>
+        <w:rPr>
+          <w:rStyle w:val="Hyperlink"/>
+        </w:rPr>
+        <w:t>http://bassistance.de/jquery-plugins/jquery-plugin-autocomplete/</w:t>
+      </w:r>
+      <w:r>
+        <w:fldChar w:fldCharType="end"/>
+      </w:r>
+      <w:r>
+        <w:t xml:space="preserve">.  </w:t>
+      </w:r>
+      <w:commentRangeEnd w:id="7"/>
+      <w:r>
+        <w:rPr>
+          <w:rStyle w:val="CommentReference"/>
+          <w:vanish/>
+        </w:rPr>
+        <w:commentReference w:id="7"/>
+      </w:r>
+      <w:commentRangeEnd w:id="8"/>
+      <w:r>
+        <w:rPr>
+          <w:sz w:val="16"/>
+        </w:rPr>
+        <w:commentReference w:id="8"/>
+      </w:r>
+      <w:r>
+        <w:t>The plug</w:t>
+      </w:r>
+      <w:r>
+        <w:t>-</w:t>
+      </w:r>
+      <w:r>
+        <w:t>ins are similar, so most of what you read here will apply to that plug</w:t>
+      </w:r>
+      <w:r>
+        <w:t>-</w:t>
+      </w:r>
+      <w:r>
+        <w:t>in as well.</w:t>
+      </w:r>
+    </w:p>
+    <w:p>
+      <w:pPr>
+        <w:pStyle w:val="Body1"/>
+      </w:pPr>
+      <w:r>
+        <w:t>The basic idea is that you have a simple text box on your page. The jQuery plug</w:t>
+      </w:r>
+      <w:r>
+        <w:t>-</w:t>
+      </w:r>
+      <w:r>
+        <w:t xml:space="preserve">in adds the behavior necessary to handle key press events and fire the appropriate AJAX </w:t>
+      </w:r>
+      <w:r>
+        <w:t>requests to a URL that will handle the request.</w:t>
+      </w:r>
+      <w:r>
+        <w:t xml:space="preserve"> </w:t>
+      </w:r>
+      <w:r>
+        <w:t>The URL point</w:t>
+      </w:r>
+      <w:r>
+        <w:t>s</w:t>
+      </w:r>
+      <w:r>
+        <w:t xml:space="preserve"> to a controller action, and by convention the response </w:t>
+      </w:r>
+      <w:r>
+        <w:t xml:space="preserve">is </w:t>
+      </w:r>
+      <w:r>
+        <w:t xml:space="preserve">formatted so </w:t>
+      </w:r>
+      <w:r>
+        <w:t xml:space="preserve">that </w:t>
+      </w:r>
+      <w:r>
+        <w:t>the plug</w:t>
+      </w:r>
+      <w:r>
+        <w:t>-</w:t>
+      </w:r>
+      <w:r>
+        <w:t>in could handle the response.</w:t>
+      </w:r>
+    </w:p>
+    <w:p>
+      <w:pPr>
+        <w:pStyle w:val="Body"/>
+      </w:pPr>
+      <w:r>
+        <w:t xml:space="preserve">Assume for our purposes that we want to filter U.S. cities in the text box. The first step is to add a controller, action, and view for displaying the UI for this example. Ensure that jQuery (in this case </w:t>
+      </w:r>
+      <w:r>
+        <w:t>jquery-1.2.6.js</w:t>
+      </w:r>
+      <w:r>
+        <w:rPr>
+          <w:rStyle w:val="CodeinText"/>
+        </w:rPr>
+        <w:t>)</w:t>
+      </w:r>
+      <w:r>
+        <w:t xml:space="preserve"> and </w:t>
+      </w:r>
+      <w:r>
+        <w:rPr>
+          <w:rStyle w:val="CodeinText"/>
+        </w:rPr>
+        <w:t>jquery.autcomplete.js</w:t>
+      </w:r>
+      <w:r>
+        <w:t xml:space="preserve"> are referenced at the top of the view (or master page). </w:t>
+      </w:r>
+    </w:p>
+    <w:p>
+      <w:pPr>
+        <w:pStyle w:val="Body"/>
+      </w:pPr>
+    </w:p>
+    <w:p>
+      <w:pPr>
+        <w:pStyle w:val="Code"/>
+      </w:pPr>
+      <w:commentRangeStart w:id="9"/>
+      <w:commentRangeStart w:id="10"/>
+      <w:r>
+        <w:t>&lt;script type="text/javascript" src="../../scripts/jquery-1.2.6.js"&gt;&lt;/script&gt;</w:t>
+      </w:r>
+    </w:p>
+    <w:p>
+      <w:pPr>
+        <w:pStyle w:val="Code"/>
+      </w:pPr>
+      <w:r>
+        <w:t>&lt;script type="text/javascript" src="../../scripts/jquery.autocomplete.js"&gt;</w:t>
+      </w:r>
+      <w:r>
+        <w:t xml:space="preserve"> </w:t>
+      </w:r>
+      <w:r>
+        <w:t>&lt;/script&gt;</w:t>
+      </w:r>
+    </w:p>
+    <w:commentRangeEnd w:id="9"/>
+    <w:p>
+      <w:pPr>
+        <w:pStyle w:val="Body"/>
+      </w:pPr>
+      <w:r>
+        <w:rPr>
+          <w:rStyle w:val="CommentReference"/>
+          <w:vanish/>
+        </w:rPr>
+        <w:commentReference w:id="9"/>
+      </w:r>
+      <w:commentRangeEnd w:id="10"/>
+      <w:r>
+        <w:commentReference w:id="10"/>
+      </w:r>
+    </w:p>
+    <w:p>
+      <w:pPr>
+        <w:pStyle w:val="Body1"/>
+      </w:pPr>
+      <w:r>
+        <w:t xml:space="preserve">Here is how </w:t>
+      </w:r>
+      <w:r>
+        <w:t xml:space="preserve">you would output the </w:t>
+      </w:r>
+      <w:r>
+        <w:t xml:space="preserve">textbox </w:t>
+      </w:r>
+      <w:r>
+        <w:t xml:space="preserve">for </w:t>
+      </w:r>
+      <w:r>
+        <w:rPr>
+          <w:rStyle w:val="CodeinText"/>
+        </w:rPr>
+        <w:t>city</w:t>
+      </w:r>
+      <w:r>
+        <w:t>.</w:t>
+      </w:r>
+    </w:p>
+    <w:p>
+      <w:pPr>
+        <w:pStyle w:val="Body"/>
+      </w:pPr>
+    </w:p>
+    <w:p>
+      <w:pPr>
+        <w:pStyle w:val="Code"/>
+        <w:rPr>
+          <w:highlight w:val="yellow"/>
+        </w:rPr>
+      </w:pPr>
+      <w:commentRangeStart w:id="11"/>
+      <w:commentRangeStart w:id="12"/>
+      <w:r>
+        <w:lastRenderedPageBreak/>
+        <w:t>&lt;%= Html.TextBox("city") %&gt;</w:t>
+      </w:r>
+      <w:commentRangeEnd w:id="11"/>
+      <w:r>
+        <w:rPr>
+          <w:rStyle w:val="CommentReference"/>
+          <w:rFonts w:ascii="Verdana" w:hAnsi="Verdana"/>
+          <w:snapToGrid/>
+          <w:vanish/>
+        </w:rPr>
+        <w:commentReference w:id="11"/>
+      </w:r>
+      <w:commentRangeEnd w:id="12"/>
+      <w:r>
+        <w:rPr>
+          <w:rFonts w:ascii="Verdana" w:hAnsi="Verdana"/>
+          <w:snapToGrid/>
+        </w:rPr>
+        <w:commentReference w:id="12"/>
+      </w:r>
+      <w:r>
+        <w:br/>
+      </w:r>
+    </w:p>
+    <w:p>
+      <w:pPr>
+        <w:pStyle w:val="Body1"/>
+      </w:pPr>
+      <w:r>
+        <w:t>Package this up with a simple controller (</w:t>
+      </w:r>
+      <w:r>
+        <w:t xml:space="preserve">listing </w:t>
+      </w:r>
+      <w:r>
+        <w:t>27.</w:t>
+      </w:r>
+      <w:r>
+        <w:t>1)</w:t>
+      </w:r>
+      <w:r>
+        <w:t>, and the result will be similar to that show in figure 27.2</w:t>
+      </w:r>
+      <w:r>
+        <w:t>.</w:t>
+      </w:r>
+    </w:p>
+    <w:p>
+      <w:pPr>
+        <w:pStyle w:val="CodeListingCaption"/>
+      </w:pPr>
+      <w:r>
+        <w:t>Listing 27.1 Controller and action for displaying our test page</w:t>
+      </w:r>
+    </w:p>
+    <w:p>
+      <w:pPr>
+        <w:pStyle w:val="Code"/>
+      </w:pPr>
+      <w:commentRangeStart w:id="13"/>
+      <w:commentRangeStart w:id="14"/>
+      <w:r>
+        <w:t>public class HomeController : Controller</w:t>
+      </w:r>
+    </w:p>
+    <w:p>
+      <w:pPr>
+        <w:pStyle w:val="Code"/>
+      </w:pPr>
+      <w:r>
+        <w:t>{</w:t>
+      </w:r>
+    </w:p>
+    <w:p>
+      <w:pPr>
+        <w:pStyle w:val="Code"/>
+      </w:pPr>
+      <w:r>
+        <w:t xml:space="preserve">   public ActionResult Index()</w:t>
+      </w:r>
+    </w:p>
+    <w:p>
+      <w:pPr>
+        <w:pStyle w:val="Code"/>
+      </w:pPr>
+      <w:r>
+        <w:t xml:space="preserve">   {</w:t>
+      </w:r>
+    </w:p>
+    <w:p>
+      <w:pPr>
+        <w:pStyle w:val="Code"/>
+      </w:pPr>
+      <w:r>
+        <w:t xml:space="preserve">      return View();</w:t>
+      </w:r>
+    </w:p>
+    <w:p>
+      <w:pPr>
+        <w:pStyle w:val="Code"/>
+      </w:pPr>
+      <w:r>
+        <w:t xml:space="preserve">   }</w:t>
+      </w:r>
+    </w:p>
+    <w:p>
+      <w:pPr>
+        <w:pStyle w:val="Code"/>
+      </w:pPr>
+      <w:r>
+        <w:t>}</w:t>
+      </w:r>
+    </w:p>
+    <w:p>
+      <w:pPr>
+        <w:pStyle w:val="Body"/>
+      </w:pPr>
+      <w:r>
+        <w:t>Obviously this is a very simple action method, and it returns the default view.  Figure 27.2 shows what you would expect.</w:t>
+      </w:r>
+    </w:p>
+    <w:commentRangeEnd w:id="13"/>
+    <w:p>
+      <w:pPr>
+        <w:pStyle w:val="Figure"/>
+      </w:pPr>
+      <w:r>
+        <w:rPr>
+          <w:rStyle w:val="CommentReference"/>
+          <w:vanish/>
+        </w:rPr>
+        <w:commentReference w:id="13"/>
+      </w:r>
+      <w:commentRangeEnd w:id="14"/>
+      <w:r>
+        <w:commentReference w:id="14"/>
+      </w:r>
+      <w:r>
+        <w:rPr>
+          <w:noProof/>
+        </w:rPr>
+        <w:drawing>
+          <wp:inline distT="0" distB="0" distL="0" distR="0">
+            <wp:extent cx="4817643" cy="2773680"/>
+            <wp:effectExtent l="19050" t="0" r="2007" b="0"/>
+            <wp:docPr id="10" name="Picture 2"/>
+            <wp:cNvGraphicFramePr>
+              <a:graphicFrameLocks xmlns:a="http://schemas.openxmlformats.org/drawingml/2006/main" noChangeAspect="1"/>
+            </wp:cNvGraphicFramePr>
+            <a:graphic xmlns:a="http://schemas.openxmlformats.org/drawingml/2006/main">
+              <a:graphicData uri="http://schemas.openxmlformats.org/drawingml/2006/picture">
+                <pic:pic xmlns:pic="http://schemas.openxmlformats.org/drawingml/2006/picture">
+                  <pic:nvPicPr>
+                    <pic:cNvPr id="0" name="Picture 2"/>
+                    <pic:cNvPicPr>
+                      <a:picLocks noChangeAspect="1" noChangeArrowheads="1"/>
+                    </pic:cNvPicPr>
+                  </pic:nvPicPr>
+                  <pic:blipFill>
+                    <a:blip r:embed="rId11" cstate="print"/>
+                    <a:srcRect/>
+                    <a:stretch>
+                      <a:fillRect/>
+                    </a:stretch>
+                  </pic:blipFill>
+                  <pic:spPr bwMode="auto">
+                    <a:xfrm>
+                      <a:off x="0" y="0"/>
+                      <a:ext cx="4821427" cy="2775859"/>
                     </a:xfrm>
                     <a:prstGeom prst="rect">
                       <a:avLst/>
@@ -149,1587 +759,538 @@
           </wp:inline>
         </w:drawing>
       </w:r>
-      <w:commentRangeEnd w:id="2"/>
+    </w:p>
+    <w:p>
+      <w:pPr>
+        <w:pStyle w:val="FigureCaption"/>
+      </w:pPr>
+      <w:r>
+        <w:t>Figure 27.2 Our simple view with a text box</w:t>
+      </w:r>
+    </w:p>
+    <w:p>
+      <w:pPr>
+        <w:pStyle w:val="Body"/>
+      </w:pPr>
+      <w:r>
+        <w:t xml:space="preserve">Now we add a little </w:t>
+      </w:r>
+      <w:r>
+        <w:t>JavaScript to add the autocomplete behavior.</w:t>
+      </w:r>
+    </w:p>
+    <w:p>
+      <w:pPr>
+        <w:pStyle w:val="Body"/>
+      </w:pPr>
+    </w:p>
+    <w:p>
+      <w:pPr>
+        <w:pStyle w:val="Code"/>
+      </w:pPr>
+      <w:commentRangeStart w:id="15"/>
+      <w:commentRangeStart w:id="16"/>
+      <w:r>
+        <w:t>&lt;script type="text/javascript"&gt;</w:t>
+      </w:r>
+    </w:p>
+    <w:p>
+      <w:pPr>
+        <w:pStyle w:val="Code"/>
+      </w:pPr>
+      <w:r>
+        <w:t xml:space="preserve">    $(document).ready(function() {</w:t>
+      </w:r>
+    </w:p>
+    <w:p>
+      <w:pPr>
+        <w:pStyle w:val="Code"/>
+      </w:pPr>
+      <w:r>
+        <w:t xml:space="preserve">        $("input#city").autocomplete('&lt;%= Url.Action("Find", "City") %&gt;');</w:t>
+      </w:r>
+    </w:p>
+    <w:p>
+      <w:pPr>
+        <w:pStyle w:val="Code"/>
+      </w:pPr>
+      <w:r>
+        <w:t xml:space="preserve">    });</w:t>
+      </w:r>
+    </w:p>
+    <w:p>
+      <w:pPr>
+        <w:pStyle w:val="Code"/>
+      </w:pPr>
+      <w:r>
+        <w:t>&lt;/script&gt;</w:t>
+      </w:r>
+    </w:p>
+    <w:commentRangeEnd w:id="15"/>
+    <w:p>
+      <w:pPr>
+        <w:pStyle w:val="Body"/>
+      </w:pPr>
       <w:r>
         <w:rPr>
           <w:rStyle w:val="CommentReference"/>
           <w:vanish/>
         </w:rPr>
-        <w:commentReference w:id="2"/>
-      </w:r>
-    </w:p>
-    <w:p>
-      <w:pPr>
-        <w:pStyle w:val="FigureCaption"/>
-      </w:pPr>
-      <w:r>
-        <w:t>Figure 27.1 Google Suggest filters options as you type.</w:t>
+        <w:commentReference w:id="15"/>
+      </w:r>
+      <w:commentRangeEnd w:id="16"/>
+      <w:r>
+        <w:commentReference w:id="16"/>
+      </w:r>
+    </w:p>
+    <w:p>
+      <w:pPr>
+        <w:pStyle w:val="Body1"/>
+      </w:pPr>
+      <w:r>
+        <w:lastRenderedPageBreak/>
+        <w:t>Place the script</w:t>
+      </w:r>
+      <w:r>
+        <w:t xml:space="preserve"> in the </w:t>
+      </w:r>
+      <w:r>
+        <w:rPr>
+          <w:rStyle w:val="CodeinText"/>
+        </w:rPr>
+        <w:t>&lt;head&gt;</w:t>
+      </w:r>
+      <w:r>
+        <w:t xml:space="preserve"> of the page.</w:t>
+      </w:r>
+      <w:r>
+        <w:t xml:space="preserve"> </w:t>
+      </w:r>
+      <w:r>
+        <w:t xml:space="preserve">You can see that the URL for the autocomplete behavior is specified as </w:t>
+      </w:r>
+      <w:r>
+        <w:rPr>
+          <w:rStyle w:val="CodeinText"/>
+        </w:rPr>
+        <w:t>Url.Action("Find", "City")</w:t>
+      </w:r>
+      <w:r>
+        <w:t xml:space="preserve">. This will point to a </w:t>
+      </w:r>
+      <w:r>
+        <w:rPr>
+          <w:rStyle w:val="CodeinText"/>
+        </w:rPr>
+        <w:t>Find()</w:t>
+      </w:r>
+      <w:r>
+        <w:t xml:space="preserve"> action on the </w:t>
+      </w:r>
+      <w:r>
+        <w:rPr>
+          <w:rStyle w:val="CodeinText"/>
+        </w:rPr>
+        <w:t>CityController</w:t>
+      </w:r>
+      <w:r>
+        <w:t>. We'll need to write this controller and</w:t>
+      </w:r>
+      <w:r>
+        <w:t xml:space="preserve"> action as shown in listing 27.2</w:t>
+      </w:r>
+      <w:r>
+        <w:t>.</w:t>
+      </w:r>
+    </w:p>
+    <w:p>
+      <w:pPr>
+        <w:pStyle w:val="CalloutHead"/>
+      </w:pPr>
+      <w:r>
+        <w:t>Local Data Mode</w:t>
+      </w:r>
+      <w:r>
+        <w:fldChar w:fldCharType="begin"/>
+      </w:r>
+      <w:r>
+        <w:instrText xml:space="preserve"> XE "Local Data Mode" </w:instrText>
+      </w:r>
+      <w:r>
+        <w:fldChar w:fldCharType="end"/>
+      </w:r>
+    </w:p>
+    <w:p>
+      <w:pPr>
+        <w:pStyle w:val="Callout"/>
+      </w:pPr>
+      <w:r>
+        <w:t>The autocomplete plug</w:t>
+      </w:r>
+      <w:r>
+        <w:t>-</w:t>
+      </w:r>
+      <w:r>
+        <w:t>in can also filter local data structures</w:t>
+      </w:r>
+      <w:r>
+        <w:fldChar w:fldCharType="begin"/>
+      </w:r>
+      <w:r>
+        <w:instrText xml:space="preserve"> XE "autocomplete plugin: filters local data structures" </w:instrText>
+      </w:r>
+      <w:r>
+        <w:fldChar w:fldCharType="end"/>
+      </w:r>
+      <w:r>
+        <w:t>. This is useful when you have a limited set of data, and you want to minimize requests sent to the server. The autocomplete plug</w:t>
+      </w:r>
+      <w:r>
+        <w:t>-</w:t>
+      </w:r>
+      <w:r>
+        <w:t>in in local mode is also much faster, because there is no AJAX request being made behind the scenes. The only downside is that you must render the entire array onto the view</w:t>
+      </w:r>
+      <w:r>
+        <w:t xml:space="preserve"> as a javascript array</w:t>
+      </w:r>
+      <w:r>
+        <w:t>.</w:t>
+      </w:r>
+    </w:p>
+    <w:p>
+      <w:pPr>
+        <w:pStyle w:val="CodeListingCaption"/>
+      </w:pPr>
+      <w:r>
+        <w:t xml:space="preserve">Listing 27.2 Action to find cities from an </w:t>
+      </w:r>
+      <w:r>
+        <w:t>auto</w:t>
+      </w:r>
+      <w:r>
+        <w:t>complete</w:t>
+      </w:r>
+      <w:r>
+        <w:t xml:space="preserve"> AJAX request</w:t>
+      </w:r>
+    </w:p>
+    <w:p>
+      <w:pPr>
+        <w:pStyle w:val="Code"/>
+      </w:pPr>
+      <w:r>
+        <w:t>public class CityController : Controller</w:t>
+      </w:r>
+    </w:p>
+    <w:p>
+      <w:pPr>
+        <w:pStyle w:val="Code"/>
+      </w:pPr>
+      <w:r>
+        <w:t>{</w:t>
+      </w:r>
+    </w:p>
+    <w:p>
+      <w:pPr>
+        <w:pStyle w:val="Code"/>
+      </w:pPr>
+      <w:r>
+        <w:t xml:space="preserve">    private readonly ICityRepository _repository;</w:t>
+      </w:r>
+    </w:p>
+    <w:p>
+      <w:pPr>
+        <w:pStyle w:val="Code"/>
+      </w:pPr>
+    </w:p>
+    <w:p>
+      <w:pPr>
+        <w:pStyle w:val="Code"/>
+      </w:pPr>
+      <w:r>
+        <w:t xml:space="preserve">    public CityController()</w:t>
+      </w:r>
+    </w:p>
+    <w:p>
+      <w:pPr>
+        <w:pStyle w:val="Code"/>
+      </w:pPr>
+      <w:r>
+        <w:t xml:space="preserve">    {</w:t>
+      </w:r>
+    </w:p>
+    <w:p>
+      <w:pPr>
+        <w:pStyle w:val="Code"/>
+      </w:pPr>
+      <w:r>
+        <w:t xml:space="preserve">        string csvPath = </w:t>
+      </w:r>
+      <w:r>
+        <w:t xml:space="preserve">                                        |#A</w:t>
+      </w:r>
+    </w:p>
+    <w:p>
+      <w:pPr>
+        <w:pStyle w:val="Code"/>
+      </w:pPr>
+      <w:r>
+        <w:t xml:space="preserve">            System.Web.HttpContext.Current                       |#A</w:t>
+      </w:r>
+    </w:p>
+    <w:p>
+      <w:pPr>
+        <w:pStyle w:val="Code"/>
+      </w:pPr>
+      <w:r>
+        <w:t xml:space="preserve">            .</w:t>
+      </w:r>
+      <w:r>
+        <w:t>Server.MapPath("~/App_Data/cities.csv");</w:t>
+      </w:r>
+      <w:r>
+        <w:t xml:space="preserve">            |#A</w:t>
+      </w:r>
+    </w:p>
+    <w:p>
+      <w:pPr>
+        <w:pStyle w:val="Code"/>
+      </w:pPr>
+    </w:p>
+    <w:p>
+      <w:pPr>
+        <w:pStyle w:val="Code"/>
+      </w:pPr>
+      <w:r>
+        <w:t xml:space="preserve">        _repository = new CityRepository(csvPath);</w:t>
+      </w:r>
+      <w:r>
+        <w:t xml:space="preserve">                #B</w:t>
+      </w:r>
+    </w:p>
+    <w:p>
+      <w:pPr>
+        <w:pStyle w:val="Code"/>
+      </w:pPr>
+      <w:r>
+        <w:t xml:space="preserve">    }</w:t>
+      </w:r>
+    </w:p>
+    <w:p>
+      <w:pPr>
+        <w:pStyle w:val="Code"/>
+      </w:pPr>
+    </w:p>
+    <w:p>
+      <w:pPr>
+        <w:pStyle w:val="Code"/>
+      </w:pPr>
+      <w:r>
+        <w:t xml:space="preserve">    public CityController(ICityRepository repository)</w:t>
+      </w:r>
+      <w:r>
+        <w:t xml:space="preserve">             #C</w:t>
+      </w:r>
+    </w:p>
+    <w:p>
+      <w:pPr>
+        <w:pStyle w:val="Code"/>
+      </w:pPr>
+      <w:r>
+        <w:t xml:space="preserve">    {</w:t>
+      </w:r>
+    </w:p>
+    <w:p>
+      <w:pPr>
+        <w:pStyle w:val="Code"/>
+      </w:pPr>
+      <w:r>
+        <w:t xml:space="preserve">        _repository = repository;</w:t>
+      </w:r>
+    </w:p>
+    <w:p>
+      <w:pPr>
+        <w:pStyle w:val="Code"/>
+      </w:pPr>
+      <w:r>
+        <w:t xml:space="preserve">    }</w:t>
+      </w:r>
+    </w:p>
+    <w:p>
+      <w:pPr>
+        <w:pStyle w:val="Code"/>
+      </w:pPr>
+    </w:p>
+    <w:p>
+      <w:pPr>
+        <w:pStyle w:val="Code"/>
+      </w:pPr>
+      <w:r>
+        <w:t xml:space="preserve">    public ActionResult Find(string q)</w:t>
+      </w:r>
+      <w:r>
+        <w:t xml:space="preserve">                            #D</w:t>
+      </w:r>
+    </w:p>
+    <w:p>
+      <w:pPr>
+        <w:pStyle w:val="Code"/>
+      </w:pPr>
+      <w:r>
+        <w:t xml:space="preserve">    {         </w:t>
+      </w:r>
+      <w:r>
+        <w:t xml:space="preserve">    </w:t>
+      </w:r>
+    </w:p>
+    <w:p>
+      <w:pPr>
+        <w:pStyle w:val="Code"/>
+      </w:pPr>
+      <w:r>
+        <w:t xml:space="preserve">        string[] cities = _repository.FindCiti</w:t>
+      </w:r>
+      <w:r>
+        <w:t xml:space="preserve">es(q);        </w:t>
+      </w:r>
+    </w:p>
+    <w:p>
+      <w:pPr>
+        <w:pStyle w:val="Code"/>
+      </w:pPr>
+      <w:r>
+        <w:t xml:space="preserve">        return Content(string.Join("\n", cities));</w:t>
+      </w:r>
+      <w:r>
+        <w:t xml:space="preserve">                #E</w:t>
+      </w:r>
+    </w:p>
+    <w:p>
+      <w:pPr>
+        <w:pStyle w:val="Code"/>
+      </w:pPr>
+      <w:r>
+        <w:t xml:space="preserve">    }</w:t>
+      </w:r>
+    </w:p>
+    <w:p>
+      <w:pPr>
+        <w:pStyle w:val="Code"/>
+      </w:pPr>
+      <w:r>
+        <w:t>}</w:t>
+      </w:r>
+    </w:p>
+    <w:p>
+      <w:pPr>
+        <w:pStyle w:val="Code"/>
+      </w:pPr>
+    </w:p>
+    <w:p>
+      <w:pPr>
+        <w:pStyle w:val="CodeAnnotation"/>
+      </w:pPr>
+      <w:r>
+        <w:t>#A Load CSV file containing citites</w:t>
+      </w:r>
+    </w:p>
+    <w:p>
+      <w:pPr>
+        <w:pStyle w:val="CodeAnnotation"/>
+      </w:pPr>
+      <w:r>
+        <w:t>#B Load CSV into repository</w:t>
+      </w:r>
+    </w:p>
+    <w:p>
+      <w:pPr>
+        <w:pStyle w:val="CodeAnnotation"/>
+      </w:pPr>
+      <w:r>
+        <w:t>#C Testable constructor</w:t>
+      </w:r>
+    </w:p>
+    <w:p>
+      <w:pPr>
+        <w:pStyle w:val="CodeAnnotation"/>
+      </w:pPr>
+      <w:r>
+        <w:t>#D Autocomplete sends parameter ‘q’</w:t>
+      </w:r>
+    </w:p>
+    <w:p>
+      <w:pPr>
+        <w:pStyle w:val="CodeAnnotation"/>
+      </w:pPr>
+      <w:r>
+        <w:t>#E Return raw text</w:t>
+      </w:r>
+    </w:p>
+    <w:p>
+      <w:pPr>
+        <w:pStyle w:val="Body1"/>
+      </w:pPr>
+      <w:r>
+        <w:t xml:space="preserve">The details of the </w:t>
+      </w:r>
+      <w:r>
+        <w:rPr>
+          <w:rStyle w:val="CodeinText"/>
+        </w:rPr>
+        <w:t>CityRepository</w:t>
+      </w:r>
+      <w:r>
+        <w:t xml:space="preserve"> can be found in the code samples provided with the book.</w:t>
+      </w:r>
+      <w:r>
+        <w:t xml:space="preserve"> </w:t>
+      </w:r>
+      <w:r>
+        <w:t xml:space="preserve">For now, we’ll focus on the new </w:t>
+      </w:r>
+      <w:r>
+        <w:rPr>
+          <w:rStyle w:val="CodeinText"/>
+        </w:rPr>
+        <w:t>Find(string q)</w:t>
+      </w:r>
+      <w:r>
+        <w:t xml:space="preserve"> action.</w:t>
+      </w:r>
+      <w:r>
+        <w:t xml:space="preserve"> </w:t>
+      </w:r>
+      <w:r>
+        <w:t>Because this is a standard action, you can navigate to it in your browser and test it out.</w:t>
+      </w:r>
+      <w:r>
+        <w:t xml:space="preserve"> </w:t>
+      </w:r>
+      <w:r>
+        <w:t xml:space="preserve">Figure </w:t>
+      </w:r>
+      <w:r>
+        <w:t>27.</w:t>
+      </w:r>
+      <w:r>
+        <w:t>3 shows a quick test.</w:t>
       </w:r>
     </w:p>
     <w:p>
       <w:pPr>
         <w:pStyle w:val="Body"/>
       </w:pPr>
-      <w:r>
-        <w:t>A rudimentary implementation of this automatic suggestion feature</w:t>
-      </w:r>
-      <w:r>
-        <w:t xml:space="preserve"> would</w:t>
-      </w:r>
-      <w:r>
-        <w:t xml:space="preserve"> be to</w:t>
-      </w:r>
-      <w:r>
-        <w:t xml:space="preserve"> monitor key</w:t>
-      </w:r>
-      <w:r>
-        <w:t xml:space="preserve"> </w:t>
-      </w:r>
-      <w:r>
-        <w:t>presses and fire off AJAX requests for each one.</w:t>
-      </w:r>
-      <w:r>
-        <w:t xml:space="preserve"> </w:t>
-      </w:r>
-      <w:r>
-        <w:t>Of course this means that a fast typist would trigger many requests, most of which would be immediately discarded for the next request coming in 5 milliseconds.</w:t>
-      </w:r>
-      <w:r>
-        <w:t xml:space="preserve"> </w:t>
-      </w:r>
-      <w:r>
-        <w:t>An effective implementation will take into account a typing delay and also provide keyboard/mouse support for selecting the items.</w:t>
-      </w:r>
-    </w:p>
-    <w:p>
-      <w:pPr>
-        <w:pStyle w:val="Body"/>
-      </w:pPr>
-      <w:r>
-        <w:t xml:space="preserve">Luckily </w:t>
-      </w:r>
-      <w:proofErr w:type="spellStart"/>
-      <w:r>
-        <w:t>jQuery</w:t>
-      </w:r>
-      <w:proofErr w:type="spellEnd"/>
-      <w:r>
-        <w:t xml:space="preserve"> has an extensive list of </w:t>
-      </w:r>
-      <w:proofErr w:type="spellStart"/>
-      <w:r>
-        <w:t>plugins</w:t>
-      </w:r>
-      <w:proofErr w:type="spellEnd"/>
-      <w:r>
-        <w:t xml:space="preserve"> available. One such </w:t>
-      </w:r>
-      <w:proofErr w:type="spellStart"/>
-      <w:r>
-        <w:t>plugin</w:t>
-      </w:r>
-      <w:proofErr w:type="spellEnd"/>
-      <w:r>
-        <w:t xml:space="preserve"> is </w:t>
-      </w:r>
-      <w:r>
-        <w:t xml:space="preserve">Dylan </w:t>
-      </w:r>
-      <w:proofErr w:type="spellStart"/>
-      <w:r>
-        <w:t>Verheul</w:t>
-      </w:r>
-      <w:r>
-        <w:fldChar w:fldCharType="begin"/>
-      </w:r>
-      <w:r>
-        <w:instrText xml:space="preserve"> XE "</w:instrText>
-      </w:r>
-      <w:r>
-        <w:instrText>Verheul</w:instrText>
-      </w:r>
-      <w:r>
-        <w:instrText xml:space="preserve">, Dylan" </w:instrText>
-      </w:r>
-      <w:r>
-        <w:fldChar w:fldCharType="end"/>
-      </w:r>
-      <w:r>
-        <w:t>’s</w:t>
-      </w:r>
-      <w:proofErr w:type="spellEnd"/>
-      <w:r>
-        <w:t xml:space="preserve"> </w:t>
-      </w:r>
-      <w:proofErr w:type="spellStart"/>
-      <w:r>
-        <w:t>autocomplete</w:t>
-      </w:r>
-      <w:proofErr w:type="spellEnd"/>
-      <w:r>
-        <w:t>.</w:t>
-      </w:r>
-    </w:p>
-    <w:p>
-      <w:pPr>
-        <w:pStyle w:val="CalloutHead"/>
-      </w:pPr>
-      <w:r>
-        <w:t>Dylan Verheul’s autocomplete</w:t>
-      </w:r>
-    </w:p>
-    <w:p>
-      <w:pPr>
-        <w:pStyle w:val="Callout"/>
-      </w:pPr>
-      <w:r>
-        <w:t xml:space="preserve">You can download the </w:t>
-      </w:r>
-      <w:proofErr w:type="spellStart"/>
-      <w:r>
-        <w:t>auto</w:t>
-      </w:r>
-      <w:r>
-        <w:t>complete</w:t>
-      </w:r>
-      <w:proofErr w:type="spellEnd"/>
-      <w:r>
-        <w:t xml:space="preserve"> </w:t>
-      </w:r>
-      <w:proofErr w:type="spellStart"/>
-      <w:r>
-        <w:t>plugin</w:t>
-      </w:r>
-      <w:proofErr w:type="spellEnd"/>
-      <w:r>
-        <w:t xml:space="preserve"> at </w:t>
-      </w:r>
-      <w:hyperlink r:id="rId10" w:history="1">
-        <w:r>
-          <w:t>http://www.dyve.net/jquery/</w:t>
-        </w:r>
-      </w:hyperlink>
-      <w:r>
-        <w:t xml:space="preserve"> with a few others including </w:t>
-      </w:r>
-      <w:proofErr w:type="spellStart"/>
-      <w:r>
-        <w:t>googlemaps</w:t>
-      </w:r>
-      <w:proofErr w:type="spellEnd"/>
-      <w:r>
-        <w:t xml:space="preserve"> and </w:t>
-      </w:r>
-      <w:proofErr w:type="spellStart"/>
-      <w:r>
-        <w:t>listify</w:t>
-      </w:r>
-      <w:proofErr w:type="spellEnd"/>
-      <w:r>
-        <w:t>.</w:t>
-      </w:r>
-    </w:p>
-    <w:p>
-      <w:pPr>
-        <w:pStyle w:val="Callout"/>
-      </w:pPr>
-    </w:p>
-    <w:p>
-      <w:pPr>
-        <w:pStyle w:val="Callout"/>
-      </w:pPr>
-      <w:r>
-        <w:t>Another, arguably equally popular plug</w:t>
-      </w:r>
-      <w:r>
-        <w:t>-</w:t>
-      </w:r>
-      <w:r>
-        <w:t xml:space="preserve">in exists from </w:t>
-      </w:r>
-      <w:commentRangeStart w:id="3"/>
-      <w:r>
-        <w:fldChar w:fldCharType="begin"/>
-      </w:r>
-      <w:r>
-        <w:instrText>HYPERLINK "http://bassistance.de/jquery-plugins/jquery-plugin-autocomplete/"</w:instrText>
-      </w:r>
-      <w:r>
-        <w:fldChar w:fldCharType="separate"/>
-      </w:r>
-      <w:r>
-        <w:rPr>
-          <w:rStyle w:val="Hyperlink"/>
-        </w:rPr>
-        <w:t>http://bassistance.de/jquery-plugins/jquery-plugin-autocomplete/</w:t>
-      </w:r>
-      <w:r>
-        <w:fldChar w:fldCharType="end"/>
-      </w:r>
-      <w:r>
-        <w:t xml:space="preserve">.  </w:t>
-      </w:r>
-      <w:commentRangeEnd w:id="3"/>
-      <w:r>
-        <w:rPr>
-          <w:rStyle w:val="CommentReference"/>
-          <w:vanish/>
-        </w:rPr>
-        <w:commentReference w:id="3"/>
-      </w:r>
-      <w:r>
-        <w:t>The plug</w:t>
-      </w:r>
-      <w:r>
-        <w:t>-</w:t>
-      </w:r>
-      <w:r>
-        <w:t xml:space="preserve">ins </w:t>
-      </w:r>
-      <w:proofErr w:type="gramStart"/>
-      <w:r>
-        <w:t>are</w:t>
-      </w:r>
-      <w:proofErr w:type="gramEnd"/>
-      <w:r>
-        <w:t xml:space="preserve"> similar, so most of what you read here will apply to that plug</w:t>
-      </w:r>
-      <w:r>
-        <w:t>-</w:t>
-      </w:r>
-      <w:r>
-        <w:t>in as well.</w:t>
-      </w:r>
-    </w:p>
-    <w:p>
-      <w:pPr>
-        <w:pStyle w:val="Body1"/>
-      </w:pPr>
-      <w:r>
-        <w:t xml:space="preserve">The basic idea is that you have a simple text box on your page. The </w:t>
-      </w:r>
-      <w:proofErr w:type="spellStart"/>
-      <w:r>
-        <w:t>jQuery</w:t>
-      </w:r>
-      <w:proofErr w:type="spellEnd"/>
-      <w:r>
-        <w:t xml:space="preserve"> plug</w:t>
-      </w:r>
-      <w:r>
-        <w:t>-</w:t>
-      </w:r>
-      <w:r>
-        <w:t xml:space="preserve">in adds the behavior necessary to handle key press events and fire the appropriate AJAX </w:t>
-      </w:r>
-      <w:r>
-        <w:t>requests to a URL that will handle the request.</w:t>
-      </w:r>
-      <w:r>
-        <w:t xml:space="preserve"> </w:t>
-      </w:r>
-      <w:r>
-        <w:t>The URL point</w:t>
-      </w:r>
-      <w:r>
-        <w:t>s</w:t>
-      </w:r>
-      <w:r>
-        <w:t xml:space="preserve"> to a controller action, and by convention the response </w:t>
-      </w:r>
-      <w:r>
-        <w:t xml:space="preserve">is </w:t>
-      </w:r>
-      <w:r>
-        <w:t xml:space="preserve">formatted so </w:t>
-      </w:r>
-      <w:r>
-        <w:t xml:space="preserve">that </w:t>
-      </w:r>
-      <w:r>
-        <w:t>the plug</w:t>
-      </w:r>
-      <w:r>
-        <w:t>-</w:t>
-      </w:r>
-      <w:r>
-        <w:t>in could handle the response.</w:t>
-      </w:r>
-    </w:p>
-    <w:p>
-      <w:pPr>
-        <w:pStyle w:val="Body"/>
-      </w:pPr>
-      <w:r>
-        <w:t xml:space="preserve">Assume for our purposes that we want to filter U.S. cities in the text box. The first step is to add a controller, action, and view for displaying the UI for this example. Ensure that </w:t>
-      </w:r>
-      <w:proofErr w:type="spellStart"/>
-      <w:r>
-        <w:t>jQuery</w:t>
-      </w:r>
-      <w:proofErr w:type="spellEnd"/>
-      <w:r>
-        <w:t xml:space="preserve"> (in this case </w:t>
-      </w:r>
-      <w:r>
-        <w:t>jquery-1.2.6.js</w:t>
-      </w:r>
-      <w:r>
-        <w:rPr>
-          <w:rStyle w:val="CodeinText"/>
-        </w:rPr>
-        <w:t>)</w:t>
-      </w:r>
-      <w:r>
-        <w:t xml:space="preserve"> and </w:t>
-      </w:r>
-      <w:proofErr w:type="spellStart"/>
-      <w:r>
-        <w:rPr>
-          <w:rStyle w:val="CodeinText"/>
-        </w:rPr>
-        <w:t>jquery.autcomplete.js</w:t>
-      </w:r>
-      <w:proofErr w:type="spellEnd"/>
-      <w:r>
-        <w:t xml:space="preserve"> are referenced at the top of the view (or master page). </w:t>
-      </w:r>
-    </w:p>
-    <w:p>
-      <w:pPr>
-        <w:pStyle w:val="Body"/>
-      </w:pPr>
-    </w:p>
-    <w:p>
-      <w:pPr>
-        <w:pStyle w:val="Code"/>
-      </w:pPr>
-      <w:commentRangeStart w:id="4"/>
-      <w:r>
-        <w:t>&lt;</w:t>
-      </w:r>
-      <w:proofErr w:type="gramStart"/>
-      <w:r>
-        <w:t>script</w:t>
-      </w:r>
-      <w:proofErr w:type="gramEnd"/>
-      <w:r>
-        <w:t xml:space="preserve"> type="text/</w:t>
-      </w:r>
-      <w:proofErr w:type="spellStart"/>
-      <w:r>
-        <w:t>javascript</w:t>
-      </w:r>
-      <w:proofErr w:type="spellEnd"/>
-      <w:r>
-        <w:t xml:space="preserve">" </w:t>
-      </w:r>
-      <w:proofErr w:type="spellStart"/>
-      <w:r>
-        <w:t>src</w:t>
-      </w:r>
-      <w:proofErr w:type="spellEnd"/>
-      <w:r>
-        <w:t>="../</w:t>
-      </w:r>
-      <w:proofErr w:type="gramStart"/>
-      <w:r>
-        <w:t>..</w:t>
-      </w:r>
-      <w:proofErr w:type="gramEnd"/>
-      <w:r>
-        <w:t>/scripts/jquery-1.2.6.js"&gt;&lt;/script&gt;</w:t>
-      </w:r>
-    </w:p>
-    <w:p>
-      <w:pPr>
-        <w:pStyle w:val="Code"/>
-      </w:pPr>
-      <w:r>
-        <w:t>&lt;</w:t>
-      </w:r>
-      <w:proofErr w:type="gramStart"/>
-      <w:r>
-        <w:t>script</w:t>
-      </w:r>
-      <w:proofErr w:type="gramEnd"/>
-      <w:r>
-        <w:t xml:space="preserve"> type="text/</w:t>
-      </w:r>
-      <w:proofErr w:type="spellStart"/>
-      <w:r>
-        <w:t>javascript</w:t>
-      </w:r>
-      <w:proofErr w:type="spellEnd"/>
-      <w:r>
-        <w:t xml:space="preserve">" </w:t>
-      </w:r>
-      <w:proofErr w:type="spellStart"/>
-      <w:r>
-        <w:t>src</w:t>
-      </w:r>
-      <w:proofErr w:type="spellEnd"/>
-      <w:r>
-        <w:t>="../</w:t>
-      </w:r>
-      <w:proofErr w:type="gramStart"/>
-      <w:r>
-        <w:t>..</w:t>
-      </w:r>
-      <w:proofErr w:type="gramEnd"/>
-      <w:r>
-        <w:t>/scripts/</w:t>
-      </w:r>
-      <w:proofErr w:type="spellStart"/>
-      <w:r>
-        <w:t>jquery.autocomplete.js</w:t>
-      </w:r>
-      <w:proofErr w:type="spellEnd"/>
-      <w:r>
-        <w:t>"&gt;</w:t>
-      </w:r>
-      <w:r>
-        <w:t xml:space="preserve"> </w:t>
-      </w:r>
-      <w:r>
-        <w:t>&lt;/script&gt;</w:t>
-      </w:r>
-    </w:p>
-    <w:commentRangeEnd w:id="4"/>
-    <w:p>
-      <w:pPr>
-        <w:pStyle w:val="Body"/>
-      </w:pPr>
-      <w:r>
-        <w:rPr>
-          <w:rStyle w:val="CommentReference"/>
-          <w:vanish/>
-        </w:rPr>
-        <w:commentReference w:id="4"/>
-      </w:r>
-    </w:p>
-    <w:p>
-      <w:pPr>
-        <w:pStyle w:val="Body1"/>
-      </w:pPr>
-      <w:r>
-        <w:t xml:space="preserve">Next, add the text box. In this example </w:t>
-      </w:r>
-      <w:r>
-        <w:t xml:space="preserve">we’ll call it </w:t>
-      </w:r>
-      <w:r>
-        <w:rPr>
-          <w:rStyle w:val="CodeinText"/>
-        </w:rPr>
-        <w:t>city</w:t>
-      </w:r>
-      <w:r>
-        <w:t>.</w:t>
-      </w:r>
-    </w:p>
-    <w:p>
-      <w:pPr>
-        <w:pStyle w:val="Body"/>
-      </w:pPr>
-    </w:p>
-    <w:p>
-      <w:pPr>
-        <w:pStyle w:val="Code"/>
-        <w:rPr>
-          <w:highlight w:val="yellow"/>
-        </w:rPr>
-      </w:pPr>
-      <w:commentRangeStart w:id="5"/>
-      <w:r>
-        <w:t xml:space="preserve">&lt;%= </w:t>
-      </w:r>
-      <w:proofErr w:type="spellStart"/>
-      <w:proofErr w:type="gramStart"/>
-      <w:r>
-        <w:t>Html.TextBox</w:t>
-      </w:r>
-      <w:proofErr w:type="spellEnd"/>
-      <w:r>
-        <w:t>(</w:t>
-      </w:r>
-      <w:proofErr w:type="gramEnd"/>
-      <w:r>
-        <w:t>"city") %&gt;</w:t>
-      </w:r>
-      <w:commentRangeEnd w:id="5"/>
-      <w:r>
-        <w:rPr>
-          <w:rStyle w:val="CommentReference"/>
-          <w:rFonts w:ascii="Verdana" w:hAnsi="Verdana"/>
-          <w:snapToGrid/>
-          <w:vanish/>
-        </w:rPr>
-        <w:commentReference w:id="5"/>
-      </w:r>
-      <w:r>
-        <w:br/>
-      </w:r>
-    </w:p>
-    <w:p>
-      <w:pPr>
-        <w:pStyle w:val="Body1"/>
-      </w:pPr>
-      <w:r>
-        <w:t>Package this up with a simple controller (</w:t>
-      </w:r>
-      <w:r>
-        <w:t xml:space="preserve">listing </w:t>
-      </w:r>
-      <w:r>
-        <w:t>27.</w:t>
-      </w:r>
-      <w:r>
-        <w:t>1)</w:t>
-      </w:r>
-      <w:r>
-        <w:t>, and the result will be similar to that show in figure 27.2</w:t>
-      </w:r>
-      <w:r>
-        <w:t>.</w:t>
-      </w:r>
-    </w:p>
-    <w:p>
-      <w:pPr>
-        <w:pStyle w:val="CodeListingCaption"/>
-      </w:pPr>
-      <w:r>
-        <w:t>Listing 27.1 Controller and action for displaying our test page</w:t>
-      </w:r>
-    </w:p>
-    <w:p>
-      <w:pPr>
-        <w:pStyle w:val="Code"/>
-      </w:pPr>
-      <w:commentRangeStart w:id="6"/>
-      <w:proofErr w:type="gramStart"/>
-      <w:r>
-        <w:t>public</w:t>
-      </w:r>
-      <w:proofErr w:type="gramEnd"/>
-      <w:r>
-        <w:t xml:space="preserve"> class </w:t>
-      </w:r>
-      <w:proofErr w:type="spellStart"/>
-      <w:r>
-        <w:t>HomeController</w:t>
-      </w:r>
-      <w:proofErr w:type="spellEnd"/>
-      <w:r>
-        <w:t xml:space="preserve"> : Controller</w:t>
-      </w:r>
-    </w:p>
-    <w:p>
-      <w:pPr>
-        <w:pStyle w:val="Code"/>
-      </w:pPr>
-      <w:r>
-        <w:t>{</w:t>
-      </w:r>
-    </w:p>
-    <w:p>
-      <w:pPr>
-        <w:pStyle w:val="Code"/>
-      </w:pPr>
-      <w:r>
-        <w:t xml:space="preserve">   </w:t>
-      </w:r>
-      <w:proofErr w:type="gramStart"/>
-      <w:r>
-        <w:t>public</w:t>
-      </w:r>
-      <w:proofErr w:type="gramEnd"/>
-      <w:r>
-        <w:t xml:space="preserve"> </w:t>
-      </w:r>
-      <w:proofErr w:type="spellStart"/>
-      <w:r>
-        <w:t>ActionResult</w:t>
-      </w:r>
-      <w:proofErr w:type="spellEnd"/>
-      <w:r>
-        <w:t xml:space="preserve"> Index()</w:t>
-      </w:r>
-    </w:p>
-    <w:p>
-      <w:pPr>
-        <w:pStyle w:val="Code"/>
-      </w:pPr>
-      <w:r>
-        <w:t xml:space="preserve">   {</w:t>
-      </w:r>
-    </w:p>
-    <w:p>
-      <w:pPr>
-        <w:pStyle w:val="Code"/>
-      </w:pPr>
-      <w:r>
-        <w:t xml:space="preserve">      </w:t>
-      </w:r>
-      <w:proofErr w:type="gramStart"/>
-      <w:r>
-        <w:t>return</w:t>
-      </w:r>
-      <w:proofErr w:type="gramEnd"/>
-      <w:r>
-        <w:t xml:space="preserve"> View();</w:t>
-      </w:r>
-    </w:p>
-    <w:p>
-      <w:pPr>
-        <w:pStyle w:val="Code"/>
-      </w:pPr>
-      <w:r>
-        <w:t xml:space="preserve">   }</w:t>
-      </w:r>
-    </w:p>
-    <w:p>
-      <w:pPr>
-        <w:pStyle w:val="Code"/>
-      </w:pPr>
-      <w:r>
-        <w:t>}</w:t>
-      </w:r>
-    </w:p>
-    <w:commentRangeEnd w:id="6"/>
+    </w:p>
     <w:p>
       <w:pPr>
         <w:pStyle w:val="Figure"/>
       </w:pPr>
       <w:r>
         <w:rPr>
-          <w:rStyle w:val="CommentReference"/>
-          <w:vanish/>
-        </w:rPr>
-        <w:commentReference w:id="6"/>
-      </w:r>
-      <w:r>
-        <w:rPr>
           <w:noProof/>
         </w:rPr>
-        <w:drawing>
-          <wp:inline distT="0" distB="0" distL="0" distR="0">
-            <wp:extent cx="4045585" cy="2329180"/>
-            <wp:effectExtent l="19050" t="0" r="0" b="0"/>
-            <wp:docPr id="10" name="Picture 2"/>
-            <wp:cNvGraphicFramePr>
-              <a:graphicFrameLocks xmlns:a="http://schemas.openxmlformats.org/drawingml/2006/main" noChangeAspect="1"/>
-            </wp:cNvGraphicFramePr>
-            <a:graphic xmlns:a="http://schemas.openxmlformats.org/drawingml/2006/main">
-              <a:graphicData uri="http://schemas.openxmlformats.org/drawingml/2006/picture">
-                <pic:pic xmlns:pic="http://schemas.openxmlformats.org/drawingml/2006/picture">
-                  <pic:nvPicPr>
-                    <pic:cNvPr id="0" name="Picture 2"/>
-                    <pic:cNvPicPr>
-                      <a:picLocks noChangeAspect="1" noChangeArrowheads="1"/>
-                    </pic:cNvPicPr>
-                  </pic:nvPicPr>
-                  <pic:blipFill>
-                    <a:blip r:embed="rId11"/>
-                    <a:srcRect/>
-                    <a:stretch>
-                      <a:fillRect/>
-                    </a:stretch>
-                  </pic:blipFill>
-                  <pic:spPr bwMode="auto">
-                    <a:xfrm>
-                      <a:off x="0" y="0"/>
-                      <a:ext cx="4045585" cy="2329180"/>
-                    </a:xfrm>
-                    <a:prstGeom prst="rect">
-                      <a:avLst/>
-                    </a:prstGeom>
-                    <a:noFill/>
-                    <a:ln w="9525">
-                      <a:noFill/>
-                      <a:miter lim="800000"/>
-                      <a:headEnd/>
-                      <a:tailEnd/>
-                    </a:ln>
-                  </pic:spPr>
-                </pic:pic>
-              </a:graphicData>
-            </a:graphic>
-          </wp:inline>
-        </w:drawing>
-      </w:r>
-    </w:p>
-    <w:p>
-      <w:pPr>
-        <w:pStyle w:val="FigureCaption"/>
-      </w:pPr>
-      <w:r>
-        <w:t xml:space="preserve">Figure 27.2 </w:t>
-      </w:r>
-      <w:proofErr w:type="gramStart"/>
-      <w:r>
-        <w:t>Our</w:t>
-      </w:r>
-      <w:proofErr w:type="gramEnd"/>
-      <w:r>
-        <w:t xml:space="preserve"> simple view with a text box</w:t>
-      </w:r>
-    </w:p>
-    <w:p>
-      <w:pPr>
-        <w:pStyle w:val="Body"/>
-      </w:pPr>
-      <w:r>
-        <w:t xml:space="preserve">Now we add a little </w:t>
-      </w:r>
-      <w:r>
-        <w:t>JavaScript to add the auto</w:t>
-      </w:r>
-      <w:r>
-        <w:t>-</w:t>
-      </w:r>
-      <w:r>
-        <w:t>complete behavior.</w:t>
-      </w:r>
-    </w:p>
-    <w:p>
-      <w:pPr>
-        <w:pStyle w:val="Body"/>
-      </w:pPr>
-    </w:p>
-    <w:p>
-      <w:pPr>
-        <w:pStyle w:val="Code"/>
-      </w:pPr>
-      <w:commentRangeStart w:id="7"/>
-      <w:r>
-        <w:t>&lt;</w:t>
-      </w:r>
-      <w:proofErr w:type="gramStart"/>
-      <w:r>
-        <w:t>script</w:t>
-      </w:r>
-      <w:proofErr w:type="gramEnd"/>
-      <w:r>
-        <w:t xml:space="preserve"> type="text/</w:t>
-      </w:r>
-      <w:proofErr w:type="spellStart"/>
-      <w:r>
-        <w:t>javascript</w:t>
-      </w:r>
-      <w:proofErr w:type="spellEnd"/>
-      <w:r>
-        <w:t>"&gt;</w:t>
-      </w:r>
-    </w:p>
-    <w:p>
-      <w:pPr>
-        <w:pStyle w:val="Code"/>
-      </w:pPr>
-      <w:r>
-        <w:t xml:space="preserve">    $(</w:t>
-      </w:r>
-      <w:proofErr w:type="gramStart"/>
-      <w:r>
-        <w:t>document</w:t>
-      </w:r>
-      <w:proofErr w:type="gramEnd"/>
-      <w:r>
-        <w:t>).ready(function() {</w:t>
-      </w:r>
-    </w:p>
-    <w:p>
-      <w:pPr>
-        <w:pStyle w:val="Code"/>
-      </w:pPr>
-      <w:r>
-        <w:t xml:space="preserve">        $("</w:t>
-      </w:r>
-      <w:proofErr w:type="spellStart"/>
-      <w:proofErr w:type="gramStart"/>
-      <w:r>
-        <w:t>input</w:t>
-      </w:r>
-      <w:proofErr w:type="gramEnd"/>
-      <w:r>
-        <w:t>#city</w:t>
-      </w:r>
-      <w:proofErr w:type="spellEnd"/>
-      <w:r>
-        <w:t>").</w:t>
-      </w:r>
-      <w:proofErr w:type="spellStart"/>
-      <w:r>
-        <w:t>autocomplete</w:t>
-      </w:r>
-      <w:proofErr w:type="spellEnd"/>
-      <w:r>
-        <w:t xml:space="preserve">('&lt;%= </w:t>
-      </w:r>
-      <w:proofErr w:type="spellStart"/>
-      <w:r>
-        <w:t>Url.Action</w:t>
-      </w:r>
-      <w:proofErr w:type="spellEnd"/>
-      <w:r>
-        <w:t>("Find", "City") %&gt;');</w:t>
-      </w:r>
-    </w:p>
-    <w:p>
-      <w:pPr>
-        <w:pStyle w:val="Code"/>
-      </w:pPr>
-      <w:r>
-        <w:t xml:space="preserve">    });</w:t>
-      </w:r>
-    </w:p>
-    <w:p>
-      <w:pPr>
-        <w:pStyle w:val="Code"/>
-      </w:pPr>
-      <w:r>
-        <w:t>&lt;/script&gt;</w:t>
-      </w:r>
-    </w:p>
-    <w:commentRangeEnd w:id="7"/>
-    <w:p>
-      <w:pPr>
-        <w:pStyle w:val="Body"/>
-      </w:pPr>
-      <w:r>
-        <w:rPr>
-          <w:rStyle w:val="CommentReference"/>
-          <w:vanish/>
-        </w:rPr>
-        <w:commentReference w:id="7"/>
-      </w:r>
-    </w:p>
-    <w:p>
-      <w:pPr>
-        <w:pStyle w:val="Body1"/>
-      </w:pPr>
-      <w:r>
-        <w:t>Place the script</w:t>
-      </w:r>
-      <w:r>
-        <w:t xml:space="preserve"> in the </w:t>
-      </w:r>
-      <w:r>
-        <w:rPr>
-          <w:rStyle w:val="CodeinText"/>
-        </w:rPr>
-        <w:t>&lt;head&gt;</w:t>
-      </w:r>
-      <w:r>
-        <w:t xml:space="preserve"> of the page.</w:t>
-      </w:r>
-      <w:r>
-        <w:t xml:space="preserve"> </w:t>
-      </w:r>
-      <w:r>
-        <w:t>You can see that the URL for the auto</w:t>
-      </w:r>
-      <w:r>
-        <w:t>-</w:t>
-      </w:r>
-      <w:r>
-        <w:t xml:space="preserve">complete behavior is specified as </w:t>
-      </w:r>
-      <w:proofErr w:type="spellStart"/>
-      <w:proofErr w:type="gramStart"/>
-      <w:r>
-        <w:rPr>
-          <w:rStyle w:val="CodeinText"/>
-        </w:rPr>
-        <w:t>Url.Action</w:t>
-      </w:r>
-      <w:proofErr w:type="spellEnd"/>
-      <w:r>
-        <w:rPr>
-          <w:rStyle w:val="CodeinText"/>
-        </w:rPr>
-        <w:t>(</w:t>
-      </w:r>
-      <w:proofErr w:type="gramEnd"/>
-      <w:r>
-        <w:rPr>
-          <w:rStyle w:val="CodeinText"/>
-        </w:rPr>
-        <w:t>"Find", "City")</w:t>
-      </w:r>
-      <w:r>
-        <w:t xml:space="preserve">. This will point to a </w:t>
-      </w:r>
-      <w:proofErr w:type="gramStart"/>
-      <w:r>
-        <w:rPr>
-          <w:rStyle w:val="CodeinText"/>
-        </w:rPr>
-        <w:t>Find(</w:t>
-      </w:r>
-      <w:proofErr w:type="gramEnd"/>
-      <w:r>
-        <w:rPr>
-          <w:rStyle w:val="CodeinText"/>
-        </w:rPr>
-        <w:t>)</w:t>
-      </w:r>
-      <w:r>
-        <w:t xml:space="preserve"> action on the </w:t>
-      </w:r>
-      <w:proofErr w:type="spellStart"/>
-      <w:r>
-        <w:rPr>
-          <w:rStyle w:val="CodeinText"/>
-        </w:rPr>
-        <w:t>CityController</w:t>
-      </w:r>
-      <w:proofErr w:type="spellEnd"/>
-      <w:r>
-        <w:t>. We'll need to write this controller and</w:t>
-      </w:r>
-      <w:r>
-        <w:t xml:space="preserve"> action as shown in listing 27.2</w:t>
-      </w:r>
-      <w:r>
-        <w:t>.</w:t>
-      </w:r>
-    </w:p>
-    <w:p>
-      <w:pPr>
-        <w:pStyle w:val="CalloutHead"/>
-      </w:pPr>
-      <w:r>
-        <w:t>Local Data Mode</w:t>
-      </w:r>
-      <w:r>
-        <w:fldChar w:fldCharType="begin"/>
-      </w:r>
-      <w:r>
-        <w:instrText xml:space="preserve"> XE "Local Data Mode" </w:instrText>
-      </w:r>
-      <w:r>
-        <w:fldChar w:fldCharType="end"/>
-      </w:r>
-    </w:p>
-    <w:p>
-      <w:pPr>
-        <w:pStyle w:val="Callout"/>
-      </w:pPr>
-      <w:r>
-        <w:t xml:space="preserve">The </w:t>
-      </w:r>
-      <w:proofErr w:type="spellStart"/>
-      <w:r>
-        <w:t>autocomplete</w:t>
-      </w:r>
-      <w:proofErr w:type="spellEnd"/>
-      <w:r>
-        <w:t xml:space="preserve"> plug</w:t>
-      </w:r>
-      <w:r>
-        <w:t>-</w:t>
-      </w:r>
-      <w:r>
-        <w:t>in can also filter local data structures</w:t>
-      </w:r>
-      <w:r>
-        <w:fldChar w:fldCharType="begin"/>
-      </w:r>
-      <w:r>
-        <w:instrText xml:space="preserve"> XE "autocomplete plugin: filters local data structures" </w:instrText>
-      </w:r>
-      <w:r>
-        <w:fldChar w:fldCharType="end"/>
-      </w:r>
-      <w:r>
-        <w:t xml:space="preserve">. This is useful when you have a limited set of data, and you want to minimize requests sent to the server. The </w:t>
-      </w:r>
-      <w:proofErr w:type="spellStart"/>
-      <w:r>
-        <w:t>autocomplete</w:t>
-      </w:r>
-      <w:proofErr w:type="spellEnd"/>
-      <w:r>
-        <w:t xml:space="preserve"> plug</w:t>
-      </w:r>
-      <w:r>
-        <w:t>-</w:t>
-      </w:r>
-      <w:r>
-        <w:t>in in local mode is also much faster, because there is no AJAX request being made behind the scenes. The only downside is that you must render the entire array onto the view</w:t>
-      </w:r>
-      <w:r>
-        <w:t xml:space="preserve"> as a </w:t>
-      </w:r>
-      <w:proofErr w:type="spellStart"/>
-      <w:r>
-        <w:t>javascript</w:t>
-      </w:r>
-      <w:proofErr w:type="spellEnd"/>
-      <w:r>
-        <w:t xml:space="preserve"> array</w:t>
-      </w:r>
-      <w:r>
-        <w:t>.</w:t>
-      </w:r>
-    </w:p>
-    <w:p>
-      <w:pPr>
-        <w:pStyle w:val="CodeListingCaption"/>
-      </w:pPr>
-      <w:r>
-        <w:t xml:space="preserve">Listing 27.2 Action to find cities from an </w:t>
-      </w:r>
-      <w:r>
-        <w:t>auto-complete</w:t>
-      </w:r>
-      <w:r>
-        <w:t xml:space="preserve"> AJAX request</w:t>
-      </w:r>
-    </w:p>
-    <w:p>
-      <w:pPr>
-        <w:pStyle w:val="Code"/>
-      </w:pPr>
-      <w:proofErr w:type="gramStart"/>
-      <w:r>
-        <w:t>public</w:t>
-      </w:r>
-      <w:proofErr w:type="gramEnd"/>
-      <w:r>
-        <w:t xml:space="preserve"> class </w:t>
-      </w:r>
-      <w:proofErr w:type="spellStart"/>
-      <w:r>
-        <w:t>CityController</w:t>
-      </w:r>
-      <w:proofErr w:type="spellEnd"/>
-      <w:r>
-        <w:t xml:space="preserve"> : Controller</w:t>
-      </w:r>
-    </w:p>
-    <w:p>
-      <w:pPr>
-        <w:pStyle w:val="Code"/>
-      </w:pPr>
-      <w:r>
-        <w:t>{</w:t>
-      </w:r>
-    </w:p>
-    <w:p>
-      <w:pPr>
-        <w:pStyle w:val="Code"/>
-      </w:pPr>
-      <w:r>
-        <w:t xml:space="preserve">    </w:t>
-      </w:r>
-      <w:proofErr w:type="gramStart"/>
-      <w:r>
-        <w:t>private</w:t>
-      </w:r>
-      <w:proofErr w:type="gramEnd"/>
-      <w:r>
-        <w:t xml:space="preserve"> </w:t>
-      </w:r>
-      <w:proofErr w:type="spellStart"/>
-      <w:r>
-        <w:t>readonly</w:t>
-      </w:r>
-      <w:proofErr w:type="spellEnd"/>
-      <w:r>
-        <w:t xml:space="preserve"> </w:t>
-      </w:r>
-      <w:proofErr w:type="spellStart"/>
-      <w:r>
-        <w:t>ICityRepository</w:t>
-      </w:r>
-      <w:proofErr w:type="spellEnd"/>
-      <w:r>
-        <w:t xml:space="preserve"> _repository;</w:t>
-      </w:r>
-    </w:p>
-    <w:p>
-      <w:pPr>
-        <w:pStyle w:val="Code"/>
-      </w:pPr>
-    </w:p>
-    <w:p>
-      <w:pPr>
-        <w:pStyle w:val="Code"/>
-      </w:pPr>
-      <w:r>
-        <w:t xml:space="preserve">    </w:t>
-      </w:r>
-      <w:proofErr w:type="gramStart"/>
-      <w:r>
-        <w:t>public</w:t>
-      </w:r>
-      <w:proofErr w:type="gramEnd"/>
-      <w:r>
-        <w:t xml:space="preserve"> </w:t>
-      </w:r>
-      <w:proofErr w:type="spellStart"/>
-      <w:r>
-        <w:t>CityController</w:t>
-      </w:r>
-      <w:proofErr w:type="spellEnd"/>
-      <w:r>
-        <w:t>()</w:t>
-      </w:r>
-    </w:p>
-    <w:p>
-      <w:pPr>
-        <w:pStyle w:val="Code"/>
-      </w:pPr>
-      <w:r>
-        <w:t xml:space="preserve">    {</w:t>
-      </w:r>
-    </w:p>
-    <w:p>
-      <w:pPr>
-        <w:pStyle w:val="Code"/>
-      </w:pPr>
-      <w:r>
-        <w:t xml:space="preserve">        </w:t>
-      </w:r>
-      <w:proofErr w:type="gramStart"/>
-      <w:r>
-        <w:t>string</w:t>
-      </w:r>
-      <w:proofErr w:type="gramEnd"/>
-      <w:r>
-        <w:t xml:space="preserve"> </w:t>
-      </w:r>
-      <w:proofErr w:type="spellStart"/>
-      <w:r>
-        <w:t>csvPath</w:t>
-      </w:r>
-      <w:proofErr w:type="spellEnd"/>
-      <w:r>
-        <w:t xml:space="preserve"> = </w:t>
-      </w:r>
-      <w:r>
-        <w:t xml:space="preserve">                                        |#A</w:t>
-      </w:r>
-    </w:p>
-    <w:p>
-      <w:pPr>
-        <w:pStyle w:val="Code"/>
-      </w:pPr>
-      <w:r>
-        <w:t xml:space="preserve">            </w:t>
-      </w:r>
-      <w:proofErr w:type="spellStart"/>
-      <w:r>
-        <w:t>System.Web.HttpContext.Current</w:t>
-      </w:r>
-      <w:proofErr w:type="spellEnd"/>
-      <w:r>
-        <w:t xml:space="preserve">                       |#A</w:t>
-      </w:r>
-    </w:p>
-    <w:p>
-      <w:pPr>
-        <w:pStyle w:val="Code"/>
-      </w:pPr>
-      <w:r>
-        <w:t xml:space="preserve">            </w:t>
-      </w:r>
-      <w:proofErr w:type="gramStart"/>
-      <w:r>
-        <w:t>.</w:t>
-      </w:r>
-      <w:proofErr w:type="spellStart"/>
-      <w:r>
-        <w:t>Server.MapPath</w:t>
-      </w:r>
-      <w:proofErr w:type="spellEnd"/>
-      <w:proofErr w:type="gramEnd"/>
-      <w:r>
-        <w:t>("~/</w:t>
-      </w:r>
-      <w:proofErr w:type="spellStart"/>
-      <w:r>
-        <w:t>App_Data/cities.csv</w:t>
-      </w:r>
-      <w:proofErr w:type="spellEnd"/>
-      <w:r>
-        <w:t>");</w:t>
-      </w:r>
-      <w:r>
-        <w:t xml:space="preserve">            |#A</w:t>
-      </w:r>
-    </w:p>
-    <w:p>
-      <w:pPr>
-        <w:pStyle w:val="Code"/>
-      </w:pPr>
-    </w:p>
-    <w:p>
-      <w:pPr>
-        <w:pStyle w:val="Code"/>
-      </w:pPr>
-      <w:r>
-        <w:t xml:space="preserve">        _</w:t>
-      </w:r>
-      <w:proofErr w:type="gramStart"/>
-      <w:r>
-        <w:t>repository</w:t>
-      </w:r>
-      <w:proofErr w:type="gramEnd"/>
-      <w:r>
-        <w:t xml:space="preserve"> = new </w:t>
-      </w:r>
-      <w:proofErr w:type="spellStart"/>
-      <w:r>
-        <w:t>CityRepository</w:t>
-      </w:r>
-      <w:proofErr w:type="spellEnd"/>
-      <w:r>
-        <w:t>(</w:t>
-      </w:r>
-      <w:proofErr w:type="spellStart"/>
-      <w:r>
-        <w:t>csvPath</w:t>
-      </w:r>
-      <w:proofErr w:type="spellEnd"/>
-      <w:r>
-        <w:t>);</w:t>
-      </w:r>
-      <w:r>
-        <w:t xml:space="preserve">                #B</w:t>
-      </w:r>
-    </w:p>
-    <w:p>
-      <w:pPr>
-        <w:pStyle w:val="Code"/>
-      </w:pPr>
-      <w:r>
-        <w:t xml:space="preserve">    }</w:t>
-      </w:r>
-    </w:p>
-    <w:p>
-      <w:pPr>
-        <w:pStyle w:val="Code"/>
-      </w:pPr>
-    </w:p>
-    <w:p>
-      <w:pPr>
-        <w:pStyle w:val="Code"/>
-      </w:pPr>
-      <w:r>
-        <w:t xml:space="preserve">    </w:t>
-      </w:r>
-      <w:proofErr w:type="gramStart"/>
-      <w:r>
-        <w:t>public</w:t>
-      </w:r>
-      <w:proofErr w:type="gramEnd"/>
-      <w:r>
-        <w:t xml:space="preserve"> </w:t>
-      </w:r>
-      <w:proofErr w:type="spellStart"/>
-      <w:r>
-        <w:t>CityController</w:t>
-      </w:r>
-      <w:proofErr w:type="spellEnd"/>
-      <w:r>
-        <w:t>(</w:t>
-      </w:r>
-      <w:proofErr w:type="spellStart"/>
-      <w:r>
-        <w:t>ICityRepository</w:t>
-      </w:r>
-      <w:proofErr w:type="spellEnd"/>
-      <w:r>
-        <w:t xml:space="preserve"> repository)</w:t>
-      </w:r>
-      <w:r>
-        <w:t xml:space="preserve">             #C</w:t>
-      </w:r>
-    </w:p>
-    <w:p>
-      <w:pPr>
-        <w:pStyle w:val="Code"/>
-      </w:pPr>
-      <w:r>
-        <w:t xml:space="preserve">    {</w:t>
-      </w:r>
-    </w:p>
-    <w:p>
-      <w:pPr>
-        <w:pStyle w:val="Code"/>
-      </w:pPr>
-      <w:r>
-        <w:t xml:space="preserve">        _</w:t>
-      </w:r>
-      <w:proofErr w:type="gramStart"/>
-      <w:r>
-        <w:t>repository</w:t>
-      </w:r>
-      <w:proofErr w:type="gramEnd"/>
-      <w:r>
-        <w:t xml:space="preserve"> = repository;</w:t>
-      </w:r>
-    </w:p>
-    <w:p>
-      <w:pPr>
-        <w:pStyle w:val="Code"/>
-      </w:pPr>
-      <w:r>
-        <w:t xml:space="preserve">    }</w:t>
-      </w:r>
-    </w:p>
-    <w:p>
-      <w:pPr>
-        <w:pStyle w:val="Code"/>
-      </w:pPr>
-    </w:p>
-    <w:p>
-      <w:pPr>
-        <w:pStyle w:val="Code"/>
-      </w:pPr>
-      <w:r>
-        <w:t xml:space="preserve">    </w:t>
-      </w:r>
-      <w:proofErr w:type="gramStart"/>
-      <w:r>
-        <w:t>public</w:t>
-      </w:r>
-      <w:proofErr w:type="gramEnd"/>
-      <w:r>
-        <w:t xml:space="preserve"> </w:t>
-      </w:r>
-      <w:proofErr w:type="spellStart"/>
-      <w:r>
-        <w:t>ActionResult</w:t>
-      </w:r>
-      <w:proofErr w:type="spellEnd"/>
-      <w:r>
-        <w:t xml:space="preserve"> Find(string q)</w:t>
-      </w:r>
-      <w:r>
-        <w:t xml:space="preserve">                            #D</w:t>
-      </w:r>
-    </w:p>
-    <w:p>
-      <w:pPr>
-        <w:pStyle w:val="Code"/>
-      </w:pPr>
-      <w:r>
-        <w:t xml:space="preserve">    </w:t>
-      </w:r>
-      <w:proofErr w:type="gramStart"/>
-      <w:r>
-        <w:t xml:space="preserve">{         </w:t>
-      </w:r>
-      <w:r>
-        <w:t xml:space="preserve">    </w:t>
-      </w:r>
-      <w:proofErr w:type="gramEnd"/>
-    </w:p>
-    <w:p>
-      <w:pPr>
-        <w:pStyle w:val="Code"/>
-      </w:pPr>
-      <w:r>
-        <w:t xml:space="preserve">        </w:t>
-      </w:r>
-      <w:proofErr w:type="gramStart"/>
-      <w:r>
-        <w:t>string</w:t>
-      </w:r>
-      <w:proofErr w:type="gramEnd"/>
-      <w:r>
-        <w:t>[] cities = _</w:t>
-      </w:r>
-      <w:proofErr w:type="spellStart"/>
-      <w:r>
-        <w:t>repository.FindCiti</w:t>
-      </w:r>
-      <w:r>
-        <w:t>es</w:t>
-      </w:r>
-      <w:proofErr w:type="spellEnd"/>
-      <w:r>
-        <w:t xml:space="preserve">(q);        </w:t>
-      </w:r>
-    </w:p>
-    <w:p>
-      <w:pPr>
-        <w:pStyle w:val="Code"/>
-      </w:pPr>
-      <w:r>
-        <w:t xml:space="preserve">        </w:t>
-      </w:r>
-      <w:proofErr w:type="gramStart"/>
-      <w:r>
-        <w:t>return</w:t>
-      </w:r>
-      <w:proofErr w:type="gramEnd"/>
-      <w:r>
-        <w:t xml:space="preserve"> Content(</w:t>
-      </w:r>
-      <w:proofErr w:type="spellStart"/>
-      <w:r>
-        <w:t>string.Join</w:t>
-      </w:r>
-      <w:proofErr w:type="spellEnd"/>
-      <w:r>
-        <w:t>("\n", cities));</w:t>
-      </w:r>
-      <w:r>
-        <w:t xml:space="preserve">                #E</w:t>
-      </w:r>
-    </w:p>
-    <w:p>
-      <w:pPr>
-        <w:pStyle w:val="Code"/>
-      </w:pPr>
-      <w:r>
-        <w:t xml:space="preserve">    }</w:t>
-      </w:r>
-    </w:p>
-    <w:p>
-      <w:pPr>
-        <w:pStyle w:val="Code"/>
-      </w:pPr>
-      <w:r>
-        <w:t>}</w:t>
-      </w:r>
-    </w:p>
-    <w:p>
-      <w:pPr>
-        <w:pStyle w:val="Code"/>
-      </w:pPr>
-    </w:p>
-    <w:p>
-      <w:pPr>
-        <w:pStyle w:val="CodeAnnotation"/>
-      </w:pPr>
-      <w:r>
-        <w:t xml:space="preserve">#A Load CSV file containing </w:t>
-      </w:r>
-      <w:proofErr w:type="spellStart"/>
-      <w:r>
-        <w:t>citites</w:t>
-      </w:r>
-      <w:proofErr w:type="spellEnd"/>
-    </w:p>
-    <w:p>
-      <w:pPr>
-        <w:pStyle w:val="CodeAnnotation"/>
-      </w:pPr>
-      <w:r>
-        <w:t>#B Load CSV into repository</w:t>
-      </w:r>
-    </w:p>
-    <w:p>
-      <w:pPr>
-        <w:pStyle w:val="CodeAnnotation"/>
-      </w:pPr>
-      <w:r>
-        <w:t>#C Testable constructor</w:t>
-      </w:r>
-    </w:p>
-    <w:p>
-      <w:pPr>
-        <w:pStyle w:val="CodeAnnotation"/>
-      </w:pPr>
-      <w:r>
-        <w:t xml:space="preserve">#D </w:t>
-      </w:r>
-      <w:proofErr w:type="spellStart"/>
-      <w:r>
-        <w:t>Autocomplete</w:t>
-      </w:r>
-      <w:proofErr w:type="spellEnd"/>
-      <w:r>
-        <w:t xml:space="preserve"> sends parameter ‘q’</w:t>
-      </w:r>
-    </w:p>
-    <w:p>
-      <w:pPr>
-        <w:pStyle w:val="CodeAnnotation"/>
-      </w:pPr>
-      <w:r>
-        <w:t>#E Return raw text</w:t>
-      </w:r>
-    </w:p>
-    <w:p>
-      <w:pPr>
-        <w:pStyle w:val="Body1"/>
-      </w:pPr>
-      <w:r>
-        <w:t xml:space="preserve">The details of the </w:t>
-      </w:r>
-      <w:proofErr w:type="spellStart"/>
-      <w:r>
-        <w:rPr>
-          <w:rStyle w:val="CodeinText"/>
-        </w:rPr>
-        <w:t>CityRepository</w:t>
-      </w:r>
-      <w:proofErr w:type="spellEnd"/>
-      <w:r>
-        <w:t xml:space="preserve"> can be found in the code samples provided with the book.</w:t>
-      </w:r>
-      <w:r>
-        <w:t xml:space="preserve"> </w:t>
-      </w:r>
-      <w:r>
-        <w:t xml:space="preserve">For now, we’ll focus on the new </w:t>
-      </w:r>
-      <w:proofErr w:type="gramStart"/>
-      <w:r>
-        <w:rPr>
-          <w:rStyle w:val="CodeinText"/>
-        </w:rPr>
-        <w:t>Find(</w:t>
-      </w:r>
-      <w:proofErr w:type="gramEnd"/>
-      <w:r>
-        <w:rPr>
-          <w:rStyle w:val="CodeinText"/>
-        </w:rPr>
-        <w:t>string q)</w:t>
-      </w:r>
-      <w:r>
-        <w:t xml:space="preserve"> action.</w:t>
-      </w:r>
-      <w:r>
-        <w:t xml:space="preserve"> </w:t>
-      </w:r>
-      <w:r>
-        <w:t>Because this is a standard action, you can navigate to it in your browser and test it out.</w:t>
-      </w:r>
-      <w:r>
-        <w:t xml:space="preserve"> </w:t>
-      </w:r>
-      <w:r>
-        <w:t xml:space="preserve">Figure </w:t>
-      </w:r>
-      <w:r>
-        <w:t>27.</w:t>
-      </w:r>
-      <w:r>
-        <w:t>3 shows a quick test.</w:t>
-      </w:r>
-    </w:p>
-    <w:p>
-      <w:pPr>
-        <w:pStyle w:val="Body"/>
-      </w:pPr>
-    </w:p>
-    <w:p>
-      <w:pPr>
-        <w:pStyle w:val="Figure"/>
-      </w:pPr>
-      <w:r>
-        <w:rPr>
-          <w:noProof/>
-        </w:rPr>
+        <w:lastRenderedPageBreak/>
         <w:drawing>
           <wp:inline distT="0" distB="0" distL="0" distR="0">
             <wp:extent cx="4908550" cy="3140075"/>
@@ -1748,7 +1309,7 @@
                     </pic:cNvPicPr>
                   </pic:nvPicPr>
                   <pic:blipFill>
-                    <a:blip r:embed="rId12"/>
+                    <a:blip r:embed="rId12" cstate="print"/>
                     <a:srcRect/>
                     <a:stretch>
                       <a:fillRect/>
@@ -1782,23 +1343,7 @@
         <w:pStyle w:val="FigureCaption"/>
       </w:pPr>
       <w:r>
-        <w:t xml:space="preserve">Figure 27.3 </w:t>
-      </w:r>
-      <w:proofErr w:type="gramStart"/>
-      <w:r>
-        <w:t>A</w:t>
-      </w:r>
-      <w:proofErr w:type="gramEnd"/>
-      <w:r>
-        <w:t xml:space="preserve"> simple HTTP GET for the action with a filter of "</w:t>
-      </w:r>
-      <w:proofErr w:type="spellStart"/>
-      <w:r>
-        <w:t>hou</w:t>
-      </w:r>
-      <w:proofErr w:type="spellEnd"/>
-      <w:r>
-        <w:t>" yields the expected results.</w:t>
+        <w:t>Figure 27.3 A simple HTTP GET for the action with a filter of "hou" yields the expected results.</w:t>
       </w:r>
     </w:p>
     <w:p>
@@ -1822,10 +1367,11 @@
         <w:rPr>
           <w:noProof/>
         </w:rPr>
+        <w:lastRenderedPageBreak/>
         <w:drawing>
           <wp:inline distT="0" distB="0" distL="0" distR="0">
-            <wp:extent cx="4011295" cy="4658360"/>
-            <wp:effectExtent l="19050" t="0" r="8255" b="0"/>
+            <wp:extent cx="4674870" cy="5428977"/>
+            <wp:effectExtent l="19050" t="0" r="0" b="0"/>
             <wp:docPr id="8" name="Picture 4"/>
             <wp:cNvGraphicFramePr>
               <a:graphicFrameLocks xmlns:a="http://schemas.openxmlformats.org/drawingml/2006/main" noChangeAspect="1"/>
@@ -1840,7 +1386,7 @@
                     </pic:cNvPicPr>
                   </pic:nvPicPr>
                   <pic:blipFill>
-                    <a:blip r:embed="rId13"/>
+                    <a:blip r:embed="rId13" cstate="print"/>
                     <a:srcRect/>
                     <a:stretch>
                       <a:fillRect/>
@@ -1849,7 +1395,7 @@
                   <pic:spPr bwMode="auto">
                     <a:xfrm>
                       <a:off x="0" y="0"/>
-                      <a:ext cx="4011295" cy="4658360"/>
+                      <a:ext cx="4677420" cy="5431939"/>
                     </a:xfrm>
                     <a:prstGeom prst="rect">
                       <a:avLst/>
@@ -1874,23 +1420,7 @@
         <w:pStyle w:val="FigureCaption"/>
       </w:pPr>
       <w:r>
-        <w:t xml:space="preserve">Figure 27.4 </w:t>
-      </w:r>
-      <w:proofErr w:type="gramStart"/>
-      <w:r>
-        <w:t>The</w:t>
-      </w:r>
-      <w:proofErr w:type="gramEnd"/>
-      <w:r>
-        <w:t xml:space="preserve"> results are displayed in a &lt;</w:t>
-      </w:r>
-      <w:proofErr w:type="spellStart"/>
-      <w:r>
-        <w:t>ul</w:t>
-      </w:r>
-      <w:proofErr w:type="spellEnd"/>
-      <w:r>
-        <w:t>&gt; tag. We can apply CSS to make it look nicer.</w:t>
+        <w:t>Figure 27.4 The results are displayed in a &lt;ul&gt; tag. We can apply CSS to make it look nicer.</w:t>
       </w:r>
     </w:p>
     <w:p>
@@ -1898,6 +1428,26 @@
         <w:pStyle w:val="Body"/>
       </w:pPr>
       <w:r>
+        <w:t xml:space="preserve">Our autocomplete </w:t>
+      </w:r>
+      <w:r>
+        <w:t>functionality works as intended, but the resulting text looks quite gaudy when exercised in the browser.  The next section illustrates how to style the results so that resulting data fits in with the UI of the application.</w:t>
+      </w:r>
+    </w:p>
+    <w:p>
+      <w:pPr>
+        <w:pStyle w:val="Head1"/>
+      </w:pPr>
+      <w:r>
+        <w:lastRenderedPageBreak/>
+        <w:t>27.2 Styling the results</w:t>
+      </w:r>
+    </w:p>
+    <w:p>
+      <w:pPr>
+        <w:pStyle w:val="Body"/>
+      </w:pPr>
+      <w:r>
         <w:t xml:space="preserve">The drop-down selections are unformatted by default, which makes them a little ugly. </w:t>
       </w:r>
       <w:r>
@@ -1942,7 +1492,7 @@
         <w:t xml:space="preserve">Listing 27.3 CSS used to style the </w:t>
       </w:r>
       <w:r>
-        <w:t>auto-complete</w:t>
+        <w:t>autocomplete</w:t>
       </w:r>
       <w:r>
         <w:t xml:space="preserve"> results</w:t>
@@ -1953,23 +1503,23 @@
         <w:pStyle w:val="Code"/>
       </w:pPr>
       <w:r>
-        <w:t>&lt;</w:t>
-      </w:r>
-      <w:proofErr w:type="gramStart"/>
-      <w:r>
-        <w:t>style</w:t>
-      </w:r>
-      <w:proofErr w:type="gramEnd"/>
-      <w:r>
-        <w:t xml:space="preserve"> type="text/</w:t>
-      </w:r>
-      <w:proofErr w:type="spellStart"/>
-      <w:r>
-        <w:t>css</w:t>
-      </w:r>
-      <w:proofErr w:type="spellEnd"/>
-      <w:r>
-        <w:t>"&gt;</w:t>
+        <w:t>&lt;style type="text/css"&gt;</w:t>
+      </w:r>
+    </w:p>
+    <w:p>
+      <w:pPr>
+        <w:pStyle w:val="Code"/>
+      </w:pPr>
+      <w:r>
+        <w:t xml:space="preserve">    div.ac_results ul </w:t>
+      </w:r>
+    </w:p>
+    <w:p>
+      <w:pPr>
+        <w:pStyle w:val="Code"/>
+      </w:pPr>
+      <w:r>
+        <w:t xml:space="preserve">    {</w:t>
       </w:r>
     </w:p>
     <w:p>
@@ -1979,26 +1529,65 @@
       <w:r>
         <w:t xml:space="preserve">    </w:t>
       </w:r>
-      <w:proofErr w:type="spellStart"/>
-      <w:proofErr w:type="gramStart"/>
-      <w:r>
-        <w:t>div.ac</w:t>
-      </w:r>
-      <w:proofErr w:type="gramEnd"/>
-      <w:r>
-        <w:t>_results</w:t>
-      </w:r>
-      <w:proofErr w:type="spellEnd"/>
-      <w:r>
-        <w:t xml:space="preserve"> </w:t>
-      </w:r>
-      <w:proofErr w:type="spellStart"/>
-      <w:r>
-        <w:t>ul</w:t>
-      </w:r>
-      <w:proofErr w:type="spellEnd"/>
-      <w:r>
-        <w:t xml:space="preserve"> </w:t>
+      <w:r>
+        <w:t xml:space="preserve">    margin:0;</w:t>
+      </w:r>
+    </w:p>
+    <w:p>
+      <w:pPr>
+        <w:pStyle w:val="Code"/>
+      </w:pPr>
+      <w:r>
+        <w:t xml:space="preserve">    </w:t>
+      </w:r>
+      <w:r>
+        <w:t xml:space="preserve">    padding:0;</w:t>
+      </w:r>
+    </w:p>
+    <w:p>
+      <w:pPr>
+        <w:pStyle w:val="Code"/>
+      </w:pPr>
+      <w:r>
+        <w:t xml:space="preserve">    </w:t>
+      </w:r>
+      <w:r>
+        <w:t xml:space="preserve">    list-style-type:none;</w:t>
+      </w:r>
+    </w:p>
+    <w:p>
+      <w:pPr>
+        <w:pStyle w:val="Code"/>
+      </w:pPr>
+      <w:r>
+        <w:t xml:space="preserve">    </w:t>
+      </w:r>
+      <w:r>
+        <w:t xml:space="preserve">    border: solid 1px #ccc;</w:t>
+      </w:r>
+    </w:p>
+    <w:p>
+      <w:pPr>
+        <w:pStyle w:val="Code"/>
+      </w:pPr>
+      <w:r>
+        <w:t xml:space="preserve">    }</w:t>
+      </w:r>
+    </w:p>
+    <w:p>
+      <w:pPr>
+        <w:pStyle w:val="Code"/>
+      </w:pPr>
+      <w:r>
+        <w:t xml:space="preserve">    </w:t>
+      </w:r>
+    </w:p>
+    <w:p>
+      <w:pPr>
+        <w:pStyle w:val="Code"/>
+      </w:pPr>
+      <w:r>
+        <w:t xml:space="preserve">    div.ac_results ul li </w:t>
       </w:r>
     </w:p>
     <w:p>
@@ -2017,15 +1606,18 @@
         <w:t xml:space="preserve">    </w:t>
       </w:r>
       <w:r>
+        <w:t xml:space="preserve">    font-family: Arial, Verdana, Sans-Serif; </w:t>
+      </w:r>
+    </w:p>
+    <w:p>
+      <w:pPr>
+        <w:pStyle w:val="Code"/>
+      </w:pPr>
+      <w:r>
         <w:t xml:space="preserve">    </w:t>
       </w:r>
-      <w:proofErr w:type="gramStart"/>
-      <w:r>
-        <w:t>margin:0</w:t>
-      </w:r>
-      <w:proofErr w:type="gramEnd"/>
-      <w:r>
-        <w:t>;</w:t>
+      <w:r>
+        <w:t xml:space="preserve">    font-size: 12px;</w:t>
       </w:r>
     </w:p>
     <w:p>
@@ -2036,15 +1628,18 @@
         <w:t xml:space="preserve">    </w:t>
       </w:r>
       <w:r>
+        <w:t xml:space="preserve">    margin: 1px;</w:t>
+      </w:r>
+    </w:p>
+    <w:p>
+      <w:pPr>
+        <w:pStyle w:val="Code"/>
+      </w:pPr>
+      <w:r>
         <w:t xml:space="preserve">    </w:t>
       </w:r>
-      <w:proofErr w:type="gramStart"/>
-      <w:r>
-        <w:t>padding:0</w:t>
-      </w:r>
-      <w:proofErr w:type="gramEnd"/>
-      <w:r>
-        <w:t>;</w:t>
+      <w:r>
+        <w:t xml:space="preserve">    padding: 3px;</w:t>
       </w:r>
     </w:p>
     <w:p>
@@ -2055,23 +1650,39 @@
         <w:t xml:space="preserve">    </w:t>
       </w:r>
       <w:r>
+        <w:t xml:space="preserve">    cursor: pointer;</w:t>
+      </w:r>
+    </w:p>
+    <w:p>
+      <w:pPr>
+        <w:pStyle w:val="Code"/>
+      </w:pPr>
+      <w:r>
+        <w:t xml:space="preserve">    }</w:t>
+      </w:r>
+    </w:p>
+    <w:p>
+      <w:pPr>
+        <w:pStyle w:val="Code"/>
+      </w:pPr>
+      <w:r>
         <w:t xml:space="preserve">    </w:t>
       </w:r>
-      <w:proofErr w:type="gramStart"/>
-      <w:r>
-        <w:t>list</w:t>
-      </w:r>
-      <w:proofErr w:type="gramEnd"/>
-      <w:r>
-        <w:t>-style-</w:t>
-      </w:r>
-      <w:proofErr w:type="spellStart"/>
-      <w:r>
-        <w:t>type:none</w:t>
-      </w:r>
-      <w:proofErr w:type="spellEnd"/>
-      <w:r>
-        <w:t>;</w:t>
+    </w:p>
+    <w:p>
+      <w:pPr>
+        <w:pStyle w:val="Code"/>
+      </w:pPr>
+      <w:r>
+        <w:t xml:space="preserve">    div.ac_results ul li.ac_over </w:t>
+      </w:r>
+    </w:p>
+    <w:p>
+      <w:pPr>
+        <w:pStyle w:val="Code"/>
+      </w:pPr>
+      <w:r>
+        <w:t xml:space="preserve">    {</w:t>
       </w:r>
     </w:p>
     <w:p>
@@ -2082,267 +1693,7 @@
         <w:t xml:space="preserve">    </w:t>
       </w:r>
       <w:r>
-        <w:t xml:space="preserve">    </w:t>
-      </w:r>
-      <w:proofErr w:type="gramStart"/>
-      <w:r>
-        <w:t>border</w:t>
-      </w:r>
-      <w:proofErr w:type="gramEnd"/>
-      <w:r>
-        <w:t>: solid 1px #</w:t>
-      </w:r>
-      <w:proofErr w:type="spellStart"/>
-      <w:r>
-        <w:t>ccc</w:t>
-      </w:r>
-      <w:proofErr w:type="spellEnd"/>
-      <w:r>
-        <w:t>;</w:t>
-      </w:r>
-    </w:p>
-    <w:p>
-      <w:pPr>
-        <w:pStyle w:val="Code"/>
-      </w:pPr>
-      <w:r>
-        <w:t xml:space="preserve">    }</w:t>
-      </w:r>
-    </w:p>
-    <w:p>
-      <w:pPr>
-        <w:pStyle w:val="Code"/>
-      </w:pPr>
-      <w:r>
-        <w:t xml:space="preserve">    </w:t>
-      </w:r>
-    </w:p>
-    <w:p>
-      <w:pPr>
-        <w:pStyle w:val="Code"/>
-      </w:pPr>
-      <w:r>
-        <w:t xml:space="preserve">    </w:t>
-      </w:r>
-      <w:proofErr w:type="spellStart"/>
-      <w:proofErr w:type="gramStart"/>
-      <w:r>
-        <w:t>div.ac</w:t>
-      </w:r>
-      <w:proofErr w:type="gramEnd"/>
-      <w:r>
-        <w:t>_results</w:t>
-      </w:r>
-      <w:proofErr w:type="spellEnd"/>
-      <w:r>
-        <w:t xml:space="preserve"> </w:t>
-      </w:r>
-      <w:proofErr w:type="spellStart"/>
-      <w:r>
-        <w:t>ul</w:t>
-      </w:r>
-      <w:proofErr w:type="spellEnd"/>
-      <w:r>
-        <w:t xml:space="preserve"> </w:t>
-      </w:r>
-      <w:proofErr w:type="spellStart"/>
-      <w:r>
-        <w:t>li</w:t>
-      </w:r>
-      <w:proofErr w:type="spellEnd"/>
-      <w:r>
-        <w:t xml:space="preserve"> </w:t>
-      </w:r>
-    </w:p>
-    <w:p>
-      <w:pPr>
-        <w:pStyle w:val="Code"/>
-      </w:pPr>
-      <w:r>
-        <w:t xml:space="preserve">    {</w:t>
-      </w:r>
-    </w:p>
-    <w:p>
-      <w:pPr>
-        <w:pStyle w:val="Code"/>
-      </w:pPr>
-      <w:r>
-        <w:t xml:space="preserve">    </w:t>
-      </w:r>
-      <w:r>
-        <w:t xml:space="preserve">    </w:t>
-      </w:r>
-      <w:proofErr w:type="gramStart"/>
-      <w:r>
-        <w:t>font</w:t>
-      </w:r>
-      <w:proofErr w:type="gramEnd"/>
-      <w:r>
-        <w:t xml:space="preserve">-family: Arial, Verdana, Sans-Serif; </w:t>
-      </w:r>
-    </w:p>
-    <w:p>
-      <w:pPr>
-        <w:pStyle w:val="Code"/>
-      </w:pPr>
-      <w:r>
-        <w:t xml:space="preserve">    </w:t>
-      </w:r>
-      <w:r>
-        <w:t xml:space="preserve">    </w:t>
-      </w:r>
-      <w:proofErr w:type="gramStart"/>
-      <w:r>
-        <w:t>font</w:t>
-      </w:r>
-      <w:proofErr w:type="gramEnd"/>
-      <w:r>
-        <w:t>-size: 12px;</w:t>
-      </w:r>
-    </w:p>
-    <w:p>
-      <w:pPr>
-        <w:pStyle w:val="Code"/>
-      </w:pPr>
-      <w:r>
-        <w:t xml:space="preserve">    </w:t>
-      </w:r>
-      <w:r>
-        <w:t xml:space="preserve">    </w:t>
-      </w:r>
-      <w:proofErr w:type="gramStart"/>
-      <w:r>
-        <w:t>margin</w:t>
-      </w:r>
-      <w:proofErr w:type="gramEnd"/>
-      <w:r>
-        <w:t>: 1px;</w:t>
-      </w:r>
-    </w:p>
-    <w:p>
-      <w:pPr>
-        <w:pStyle w:val="Code"/>
-      </w:pPr>
-      <w:r>
-        <w:t xml:space="preserve">    </w:t>
-      </w:r>
-      <w:r>
-        <w:t xml:space="preserve">    </w:t>
-      </w:r>
-      <w:proofErr w:type="gramStart"/>
-      <w:r>
-        <w:t>padding</w:t>
-      </w:r>
-      <w:proofErr w:type="gramEnd"/>
-      <w:r>
-        <w:t>: 3px;</w:t>
-      </w:r>
-    </w:p>
-    <w:p>
-      <w:pPr>
-        <w:pStyle w:val="Code"/>
-      </w:pPr>
-      <w:r>
-        <w:t xml:space="preserve">    </w:t>
-      </w:r>
-      <w:r>
-        <w:t xml:space="preserve">    </w:t>
-      </w:r>
-      <w:proofErr w:type="gramStart"/>
-      <w:r>
-        <w:t>cursor</w:t>
-      </w:r>
-      <w:proofErr w:type="gramEnd"/>
-      <w:r>
-        <w:t>: pointer;</w:t>
-      </w:r>
-    </w:p>
-    <w:p>
-      <w:pPr>
-        <w:pStyle w:val="Code"/>
-      </w:pPr>
-      <w:r>
-        <w:t xml:space="preserve">    }</w:t>
-      </w:r>
-    </w:p>
-    <w:p>
-      <w:pPr>
-        <w:pStyle w:val="Code"/>
-      </w:pPr>
-      <w:r>
-        <w:t xml:space="preserve">    </w:t>
-      </w:r>
-    </w:p>
-    <w:p>
-      <w:pPr>
-        <w:pStyle w:val="Code"/>
-      </w:pPr>
-      <w:r>
-        <w:t xml:space="preserve">    </w:t>
-      </w:r>
-      <w:proofErr w:type="spellStart"/>
-      <w:proofErr w:type="gramStart"/>
-      <w:r>
-        <w:t>div.ac</w:t>
-      </w:r>
-      <w:proofErr w:type="gramEnd"/>
-      <w:r>
-        <w:t>_results</w:t>
-      </w:r>
-      <w:proofErr w:type="spellEnd"/>
-      <w:r>
-        <w:t xml:space="preserve"> </w:t>
-      </w:r>
-      <w:proofErr w:type="spellStart"/>
-      <w:r>
-        <w:t>ul</w:t>
-      </w:r>
-      <w:proofErr w:type="spellEnd"/>
-      <w:r>
-        <w:t xml:space="preserve"> </w:t>
-      </w:r>
-      <w:proofErr w:type="spellStart"/>
-      <w:r>
-        <w:t>li.ac_over</w:t>
-      </w:r>
-      <w:proofErr w:type="spellEnd"/>
-      <w:r>
-        <w:t xml:space="preserve"> </w:t>
-      </w:r>
-    </w:p>
-    <w:p>
-      <w:pPr>
-        <w:pStyle w:val="Code"/>
-      </w:pPr>
-      <w:r>
-        <w:t xml:space="preserve">    {</w:t>
-      </w:r>
-    </w:p>
-    <w:p>
-      <w:pPr>
-        <w:pStyle w:val="Code"/>
-      </w:pPr>
-      <w:r>
-        <w:t xml:space="preserve">    </w:t>
-      </w:r>
-      <w:r>
-        <w:t xml:space="preserve">    </w:t>
-      </w:r>
-      <w:proofErr w:type="gramStart"/>
-      <w:r>
-        <w:t>background</w:t>
-      </w:r>
-      <w:proofErr w:type="gramEnd"/>
-      <w:r>
-        <w:t>-color: #</w:t>
-      </w:r>
-      <w:proofErr w:type="spellStart"/>
-      <w:r>
-        <w:t>acf</w:t>
-      </w:r>
-      <w:proofErr w:type="spellEnd"/>
-      <w:r>
-        <w:t xml:space="preserve">;    </w:t>
+        <w:t xml:space="preserve">    background-color: #acf;    </w:t>
       </w:r>
     </w:p>
     <w:p>
@@ -2374,10 +1725,11 @@
         <w:rPr>
           <w:noProof/>
         </w:rPr>
+        <w:lastRenderedPageBreak/>
         <w:drawing>
           <wp:inline distT="0" distB="0" distL="0" distR="0">
-            <wp:extent cx="4011295" cy="4658360"/>
-            <wp:effectExtent l="19050" t="0" r="8255" b="0"/>
+            <wp:extent cx="4743450" cy="5508619"/>
+            <wp:effectExtent l="19050" t="0" r="0" b="0"/>
             <wp:docPr id="1" name="Picture 5"/>
             <wp:cNvGraphicFramePr>
               <a:graphicFrameLocks xmlns:a="http://schemas.openxmlformats.org/drawingml/2006/main" noChangeAspect="1"/>
@@ -2392,7 +1744,7 @@
                     </pic:cNvPicPr>
                   </pic:nvPicPr>
                   <pic:blipFill>
-                    <a:blip r:embed="rId14"/>
+                    <a:blip r:embed="rId14" cstate="print"/>
                     <a:srcRect/>
                     <a:stretch>
                       <a:fillRect/>
@@ -2401,7 +1753,7 @@
                   <pic:spPr bwMode="auto">
                     <a:xfrm>
                       <a:off x="0" y="0"/>
-                      <a:ext cx="4011295" cy="4658360"/>
+                      <a:ext cx="4746038" cy="5511624"/>
                     </a:xfrm>
                     <a:prstGeom prst="rect">
                       <a:avLst/>
@@ -2426,15 +1778,7 @@
         <w:pStyle w:val="FigureCaption"/>
       </w:pPr>
       <w:r>
-        <w:t xml:space="preserve">Figure 27.5 </w:t>
-      </w:r>
-      <w:proofErr w:type="gramStart"/>
-      <w:r>
-        <w:t>The</w:t>
-      </w:r>
-      <w:proofErr w:type="gramEnd"/>
-      <w:r>
-        <w:t xml:space="preserve"> styled drop down results look much nicer. The selected item is highlighted and can be chosen with the keyboard or mouse. </w:t>
+        <w:t xml:space="preserve">Figure 27.5 The styled drop down results look much nicer. The selected item is highlighted and can be chosen with the keyboard or mouse. </w:t>
       </w:r>
     </w:p>
     <w:p>
@@ -2445,15 +1789,7 @@
         <w:t xml:space="preserve">The </w:t>
       </w:r>
       <w:r>
-        <w:t xml:space="preserve">options of </w:t>
-      </w:r>
-      <w:proofErr w:type="spellStart"/>
-      <w:r>
-        <w:t>autocomplete</w:t>
-      </w:r>
-      <w:proofErr w:type="spellEnd"/>
-      <w:r>
-        <w:t xml:space="preserve"> plug</w:t>
+        <w:t>options of autocomplete plug</w:t>
       </w:r>
       <w:r>
         <w:t>-</w:t>
@@ -2478,47 +1814,19 @@
         <w:pStyle w:val="Code"/>
       </w:pPr>
       <w:r>
-        <w:t>$(</w:t>
-      </w:r>
-      <w:proofErr w:type="spellStart"/>
-      <w:proofErr w:type="gramStart"/>
-      <w:r>
-        <w:t>your</w:t>
-      </w:r>
-      <w:proofErr w:type="gramEnd"/>
-      <w:r>
-        <w:t>_textbox</w:t>
-      </w:r>
-      <w:proofErr w:type="spellEnd"/>
-      <w:r>
-        <w:t>).</w:t>
-      </w:r>
-      <w:proofErr w:type="spellStart"/>
-      <w:r>
-        <w:t>autocomplete</w:t>
-      </w:r>
-      <w:proofErr w:type="spellEnd"/>
-      <w:r>
-        <w:t>('your/</w:t>
-      </w:r>
-      <w:proofErr w:type="spellStart"/>
-      <w:r>
-        <w:t>url</w:t>
-      </w:r>
-      <w:proofErr w:type="spellEnd"/>
-      <w:r>
-        <w:t>/here');</w:t>
+        <w:t>$(your_textbox).autocomplete('your/url/here');</w:t>
       </w:r>
     </w:p>
     <w:p>
       <w:pPr>
         <w:pStyle w:val="TypesetterNote"/>
       </w:pPr>
-      <w:commentRangeStart w:id="8"/>
+      <w:commentRangeStart w:id="17"/>
+      <w:commentRangeStart w:id="18"/>
       <w:r>
         <w:t>No column headers on table 27.1, according to author</w:t>
       </w:r>
-      <w:commentRangeEnd w:id="8"/>
+      <w:commentRangeEnd w:id="17"/>
       <w:r>
         <w:rPr>
           <w:rStyle w:val="CommentReference"/>
@@ -2528,7 +1836,18 @@
           <w:vanish/>
           <w:color w:val="000000"/>
         </w:rPr>
-        <w:commentReference w:id="8"/>
+        <w:commentReference w:id="17"/>
+      </w:r>
+      <w:commentRangeEnd w:id="18"/>
+      <w:r>
+        <w:rPr>
+          <w:rFonts w:ascii="Verdana" w:hAnsi="Verdana" w:cs="Times New Roman"/>
+          <w:b w:val="0"/>
+          <w:bCs w:val="0"/>
+          <w:color w:val="000000"/>
+          <w:sz w:val="16"/>
+        </w:rPr>
+        <w:commentReference w:id="18"/>
       </w:r>
     </w:p>
     <w:p>
@@ -2581,21 +1900,17 @@
                 <w:bCs w:val="0"/>
               </w:rPr>
             </w:pPr>
-            <w:proofErr w:type="spellStart"/>
-            <w:proofErr w:type="gramStart"/>
             <w:r>
               <w:rPr>
                 <w:rStyle w:val="CodeinText"/>
               </w:rPr>
-              <w:t>inputClass</w:t>
+              <w:t>input</w:t>
             </w:r>
-            <w:proofErr w:type="spellEnd"/>
-            <w:proofErr w:type="gramEnd"/>
             <w:r>
               <w:rPr>
                 <w:rStyle w:val="CodeinText"/>
               </w:rPr>
-              <w:t xml:space="preserve"> </w:t>
+              <w:t xml:space="preserve">Class </w:t>
             </w:r>
           </w:p>
         </w:tc>
@@ -2607,11 +1922,18 @@
             <w:pPr>
               <w:pStyle w:val="TableBody"/>
             </w:pPr>
-            <w:commentRangeStart w:id="9"/>
+            <w:commentRangeStart w:id="19"/>
+            <w:commentRangeStart w:id="20"/>
             <w:r>
-              <w:t>This class will be added to the input box.</w:t>
+              <w:t xml:space="preserve">This </w:t>
             </w:r>
-            <w:commentRangeEnd w:id="9"/>
+            <w:r>
+              <w:t xml:space="preserve">CSS </w:t>
+            </w:r>
+            <w:r>
+              <w:t>class will be added to the input box.</w:t>
+            </w:r>
+            <w:commentRangeEnd w:id="19"/>
             <w:r>
               <w:rPr>
                 <w:rStyle w:val="CommentReference"/>
@@ -2619,7 +1941,15 @@
                 <w:bCs w:val="0"/>
                 <w:vanish/>
               </w:rPr>
-              <w:commentReference w:id="9"/>
+              <w:commentReference w:id="19"/>
+            </w:r>
+            <w:commentRangeEnd w:id="20"/>
+            <w:r>
+              <w:rPr>
+                <w:rFonts w:ascii="Verdana" w:hAnsi="Verdana"/>
+                <w:bCs w:val="0"/>
+              </w:rPr>
+              <w:commentReference w:id="20"/>
             </w:r>
           </w:p>
         </w:tc>
@@ -2637,16 +1967,12 @@
                 <w:bCs w:val="0"/>
               </w:rPr>
             </w:pPr>
-            <w:proofErr w:type="spellStart"/>
-            <w:proofErr w:type="gramStart"/>
             <w:r>
               <w:rPr>
                 <w:rStyle w:val="CodeinText"/>
               </w:rPr>
               <w:t>resultsClass</w:t>
             </w:r>
-            <w:proofErr w:type="spellEnd"/>
-            <w:proofErr w:type="gramEnd"/>
           </w:p>
         </w:tc>
         <w:tc>
@@ -2657,19 +1983,19 @@
             <w:pPr>
               <w:pStyle w:val="TableBody"/>
             </w:pPr>
-            <w:commentRangeStart w:id="10"/>
+            <w:commentRangeStart w:id="21"/>
+            <w:commentRangeStart w:id="22"/>
+            <w:commentRangeStart w:id="23"/>
             <w:r>
-              <w:t>The class to apply to the results’ container. Default value is "</w:t>
+              <w:t xml:space="preserve">The </w:t>
             </w:r>
-            <w:proofErr w:type="spellStart"/>
             <w:r>
-              <w:t>ac_results</w:t>
+              <w:t xml:space="preserve">CSS </w:t>
             </w:r>
-            <w:proofErr w:type="spellEnd"/>
             <w:r>
-              <w:t>"</w:t>
+              <w:t>class to apply to the results’ container. Default value is "ac_results"</w:t>
             </w:r>
-            <w:commentRangeEnd w:id="10"/>
+            <w:commentRangeEnd w:id="21"/>
             <w:r>
               <w:rPr>
                 <w:rStyle w:val="CommentReference"/>
@@ -2677,7 +2003,23 @@
                 <w:bCs w:val="0"/>
                 <w:vanish/>
               </w:rPr>
-              <w:commentReference w:id="10"/>
+              <w:commentReference w:id="21"/>
+            </w:r>
+            <w:commentRangeEnd w:id="22"/>
+            <w:r>
+              <w:rPr>
+                <w:rFonts w:ascii="Verdana" w:hAnsi="Verdana"/>
+                <w:bCs w:val="0"/>
+              </w:rPr>
+              <w:commentReference w:id="22"/>
+            </w:r>
+            <w:commentRangeEnd w:id="23"/>
+            <w:r>
+              <w:rPr>
+                <w:rFonts w:ascii="Verdana" w:hAnsi="Verdana"/>
+                <w:bCs w:val="0"/>
+              </w:rPr>
+              <w:commentReference w:id="23"/>
             </w:r>
           </w:p>
         </w:tc>
@@ -2695,16 +2037,12 @@
                 <w:bCs w:val="0"/>
               </w:rPr>
             </w:pPr>
-            <w:proofErr w:type="spellStart"/>
-            <w:proofErr w:type="gramStart"/>
             <w:r>
               <w:rPr>
                 <w:rStyle w:val="CodeinText"/>
               </w:rPr>
               <w:t>loadingClass</w:t>
             </w:r>
-            <w:proofErr w:type="spellEnd"/>
-            <w:proofErr w:type="gramEnd"/>
           </w:p>
         </w:tc>
         <w:tc>
@@ -2718,21 +2056,11 @@
             <w:r>
               <w:t xml:space="preserve">The </w:t>
             </w:r>
-            <w:proofErr w:type="gramStart"/>
             <w:r>
-              <w:t>class to apply to the input box while results are</w:t>
+              <w:t xml:space="preserve">CSS </w:t>
             </w:r>
-            <w:proofErr w:type="gramEnd"/>
             <w:r>
-              <w:t xml:space="preserve"> being fetched from the server. Default is “</w:t>
-            </w:r>
-            <w:proofErr w:type="spellStart"/>
-            <w:r>
-              <w:t>ac_loading</w:t>
-            </w:r>
-            <w:proofErr w:type="spellEnd"/>
-            <w:r>
-              <w:t>.”</w:t>
+              <w:t>class to apply to the input box while results are being fetched from the server. Default is “ac_loading.”</w:t>
             </w:r>
           </w:p>
         </w:tc>
@@ -2750,16 +2078,12 @@
                 <w:bCs w:val="0"/>
               </w:rPr>
             </w:pPr>
-            <w:proofErr w:type="spellStart"/>
-            <w:proofErr w:type="gramStart"/>
             <w:r>
               <w:rPr>
                 <w:rStyle w:val="CodeinText"/>
               </w:rPr>
               <w:t>lineSeparator</w:t>
             </w:r>
-            <w:proofErr w:type="spellEnd"/>
-            <w:proofErr w:type="gramEnd"/>
           </w:p>
         </w:tc>
         <w:tc>
@@ -2795,16 +2119,12 @@
                 <w:bCs w:val="0"/>
               </w:rPr>
             </w:pPr>
-            <w:proofErr w:type="spellStart"/>
-            <w:proofErr w:type="gramStart"/>
             <w:r>
               <w:rPr>
                 <w:rStyle w:val="CodeinText"/>
               </w:rPr>
               <w:t>minChars</w:t>
             </w:r>
-            <w:proofErr w:type="spellEnd"/>
-            <w:proofErr w:type="gramEnd"/>
           </w:p>
         </w:tc>
         <w:tc>
@@ -2840,14 +2160,12 @@
                 <w:bCs w:val="0"/>
               </w:rPr>
             </w:pPr>
-            <w:proofErr w:type="gramStart"/>
             <w:r>
               <w:rPr>
                 <w:rStyle w:val="CodeinText"/>
               </w:rPr>
               <w:t>delay</w:t>
             </w:r>
-            <w:proofErr w:type="gramEnd"/>
           </w:p>
         </w:tc>
         <w:tc>
@@ -2870,37 +2188,6 @@
           </w:p>
         </w:tc>
       </w:tr>
-      <w:tr>
-        <w:tc>
-          <w:tcPr>
-            <w:tcW w:w="2088" w:type="dxa"/>
-          </w:tcPr>
-          <w:p>
-            <w:pPr>
-              <w:pStyle w:val="TableBody"/>
-            </w:pPr>
-          </w:p>
-        </w:tc>
-        <w:tc>
-          <w:tcPr>
-            <w:tcW w:w="5688" w:type="dxa"/>
-          </w:tcPr>
-          <w:p>
-            <w:pPr>
-              <w:pStyle w:val="TableBody"/>
-            </w:pPr>
-            <w:r>
-              <w:rPr>
-                <w:rStyle w:val="CommentReference"/>
-                <w:rFonts w:ascii="Verdana" w:hAnsi="Verdana"/>
-                <w:bCs w:val="0"/>
-                <w:vanish/>
-              </w:rPr>
-              <w:commentReference w:id="11"/>
-            </w:r>
-          </w:p>
-        </w:tc>
-      </w:tr>
     </w:tbl>
     <w:p>
       <w:pPr>
@@ -2909,22 +2196,100 @@
       <w:r>
         <w:t xml:space="preserve">To set these options, include them in a dictionary as the second argument to the </w:t>
       </w:r>
-      <w:proofErr w:type="spellStart"/>
       <w:r>
         <w:rPr>
           <w:rStyle w:val="CodeinText"/>
         </w:rPr>
         <w:t>autocomplete</w:t>
       </w:r>
-      <w:proofErr w:type="spellEnd"/>
-      <w:r>
-        <w:t xml:space="preserve"> method like this:</w:t>
-      </w:r>
-    </w:p>
-    <w:p>
-      <w:pPr>
-        <w:pStyle w:val="Body"/>
-      </w:pPr>
+      <w:r>
+        <w:t xml:space="preserve"> method </w:t>
+      </w:r>
+      <w:r>
+        <w:t>as shown in listing 27.4.</w:t>
+      </w:r>
+    </w:p>
+    <w:p>
+      <w:pPr>
+        <w:pStyle w:val="CodeListingCaption"/>
+      </w:pPr>
+      <w:r>
+        <w:t>Listing 27.4 Adding options to the jQuery autocomplete plugin</w:t>
+      </w:r>
+    </w:p>
+    <w:p>
+      <w:pPr>
+        <w:pStyle w:val="Code"/>
+      </w:pPr>
+      <w:r>
+        <w:t xml:space="preserve">&lt;script src="../../Scripts/jquery-1.3.2.js" </w:t>
+      </w:r>
+    </w:p>
+    <w:p>
+      <w:pPr>
+        <w:pStyle w:val="Code"/>
+      </w:pPr>
+      <w:r>
+        <w:t xml:space="preserve">    </w:t>
+      </w:r>
+      <w:r>
+        <w:t>type="text/javascript"&gt;&lt;/script&gt;</w:t>
+      </w:r>
+    </w:p>
+    <w:p>
+      <w:pPr>
+        <w:pStyle w:val="Code"/>
+      </w:pPr>
+      <w:r>
+        <w:t xml:space="preserve">&lt;script src="../../Scripts/jquery.autocomplete.js" </w:t>
+      </w:r>
+    </w:p>
+    <w:p>
+      <w:pPr>
+        <w:pStyle w:val="Code"/>
+      </w:pPr>
+      <w:r>
+        <w:t xml:space="preserve">    </w:t>
+      </w:r>
+      <w:r>
+        <w:t>type="text/javascript"&gt;&lt;/script&gt;</w:t>
+      </w:r>
+    </w:p>
+    <w:p>
+      <w:pPr>
+        <w:pStyle w:val="Code"/>
+        <w:rPr>
+          <w:rStyle w:val="CodeinText"/>
+          <w:color w:val="000000"/>
+          <w:sz w:val="16"/>
+          <w:szCs w:val="16"/>
+        </w:rPr>
+      </w:pPr>
+      <w:r>
+        <w:t>&lt;script type="text/javascript"&gt;</w:t>
+      </w:r>
+    </w:p>
+    <w:p>
+      <w:pPr>
+        <w:pStyle w:val="Code"/>
+        <w:rPr>
+          <w:rStyle w:val="CodeinText"/>
+        </w:rPr>
+      </w:pPr>
+      <w:r>
+        <w:rPr>
+          <w:rStyle w:val="CodeinText"/>
+        </w:rPr>
+        <w:t xml:space="preserve">    </w:t>
+      </w:r>
+      <w:commentRangeStart w:id="24"/>
+      <w:commentRangeStart w:id="25"/>
+      <w:r>
+        <w:rPr>
+          <w:rStyle w:val="CodeinText"/>
+        </w:rPr>
+        <w:t>$("input#city").autocomplete(</w:t>
+      </w:r>
     </w:p>
     <w:p>
       <w:pPr>
@@ -2935,149 +2300,115 @@
           <w:snapToGrid/>
         </w:rPr>
       </w:pPr>
-      <w:commentRangeStart w:id="12"/>
       <w:r>
         <w:rPr>
           <w:rStyle w:val="CodeinText"/>
         </w:rPr>
-        <w:t>$("</w:t>
-      </w:r>
-      <w:proofErr w:type="spellStart"/>
-      <w:proofErr w:type="gramStart"/>
+        <w:t xml:space="preserve">        </w:t>
+      </w:r>
       <w:r>
         <w:rPr>
           <w:rStyle w:val="CodeinText"/>
         </w:rPr>
-        <w:t>input</w:t>
-      </w:r>
-      <w:proofErr w:type="gramEnd"/>
-      <w:r>
+        <w:t xml:space="preserve">'&lt;%= Url.Action("Find", "City") %&gt;', </w:t>
+      </w:r>
+      <w:r>
+        <w:rPr>
+          <w:rStyle w:val="Bold"/>
+        </w:rPr>
+        <w:t>{</w:t>
+      </w:r>
+    </w:p>
+    <w:p>
+      <w:pPr>
+        <w:pStyle w:val="Code"/>
+        <w:rPr>
+          <w:rStyle w:val="Bold"/>
+        </w:rPr>
+      </w:pPr>
+      <w:r>
+        <w:rPr>
+          <w:rStyle w:val="Bold"/>
+        </w:rPr>
+        <w:t xml:space="preserve">     </w:t>
+      </w:r>
+      <w:r>
+        <w:rPr>
+          <w:rStyle w:val="Bold"/>
+        </w:rPr>
+        <w:t xml:space="preserve">    </w:t>
+      </w:r>
+      <w:r>
+        <w:rPr>
+          <w:rStyle w:val="Bold"/>
+        </w:rPr>
+        <w:t>minChars : 3,</w:t>
+      </w:r>
+    </w:p>
+    <w:p>
+      <w:pPr>
+        <w:pStyle w:val="Code"/>
+        <w:rPr>
+          <w:rStyle w:val="Bold"/>
+        </w:rPr>
+      </w:pPr>
+      <w:r>
+        <w:rPr>
+          <w:rStyle w:val="Bold"/>
+        </w:rPr>
+        <w:t xml:space="preserve">     </w:t>
+      </w:r>
+      <w:r>
+        <w:rPr>
+          <w:rStyle w:val="Bold"/>
+        </w:rPr>
+        <w:t xml:space="preserve">    </w:t>
+      </w:r>
+      <w:r>
+        <w:rPr>
+          <w:rStyle w:val="Bold"/>
+        </w:rPr>
+        <w:t>delay : 300</w:t>
+      </w:r>
+    </w:p>
+    <w:p>
+      <w:pPr>
+        <w:pStyle w:val="Code"/>
         <w:rPr>
           <w:rStyle w:val="CodeinText"/>
         </w:rPr>
-        <w:t>#city</w:t>
-      </w:r>
-      <w:proofErr w:type="spellEnd"/>
+      </w:pPr>
+      <w:r>
+        <w:rPr>
+          <w:rStyle w:val="Bold"/>
+        </w:rPr>
+        <w:t xml:space="preserve">    </w:t>
+      </w:r>
+      <w:r>
+        <w:rPr>
+          <w:rStyle w:val="Bold"/>
+        </w:rPr>
+        <w:t>}</w:t>
+      </w:r>
       <w:r>
         <w:rPr>
           <w:rStyle w:val="CodeinText"/>
         </w:rPr>
-        <w:t>").</w:t>
-      </w:r>
-      <w:proofErr w:type="spellStart"/>
-      <w:r>
+        <w:t>);</w:t>
+      </w:r>
+    </w:p>
+    <w:p>
+      <w:pPr>
+        <w:pStyle w:val="Code"/>
         <w:rPr>
           <w:rStyle w:val="CodeinText"/>
         </w:rPr>
-        <w:t>autocomplete</w:t>
-      </w:r>
-      <w:proofErr w:type="spellEnd"/>
-      <w:r>
-        <w:rPr>
-          <w:rStyle w:val="CodeinText"/>
-        </w:rPr>
-        <w:t xml:space="preserve">('&lt;%= </w:t>
-      </w:r>
-      <w:proofErr w:type="spellStart"/>
-      <w:r>
-        <w:rPr>
-          <w:rStyle w:val="CodeinText"/>
-        </w:rPr>
-        <w:t>Url.Action</w:t>
-      </w:r>
-      <w:proofErr w:type="spellEnd"/>
-      <w:r>
-        <w:rPr>
-          <w:rStyle w:val="CodeinText"/>
-        </w:rPr>
-        <w:t xml:space="preserve">("Find", "City") %&gt;', </w:t>
-      </w:r>
-      <w:r>
-        <w:rPr>
-          <w:rStyle w:val="Bold"/>
-        </w:rPr>
-        <w:t>{</w:t>
-      </w:r>
-    </w:p>
-    <w:p>
-      <w:pPr>
-        <w:pStyle w:val="Code"/>
-        <w:rPr>
-          <w:rStyle w:val="Bold"/>
-        </w:rPr>
-      </w:pPr>
-      <w:r>
-        <w:rPr>
-          <w:rStyle w:val="Bold"/>
-        </w:rPr>
-        <w:t xml:space="preserve">     </w:t>
-      </w:r>
-      <w:proofErr w:type="spellStart"/>
-      <w:proofErr w:type="gramStart"/>
-      <w:r>
-        <w:rPr>
-          <w:rStyle w:val="Bold"/>
-        </w:rPr>
-        <w:t>minChars</w:t>
-      </w:r>
-      <w:proofErr w:type="spellEnd"/>
-      <w:proofErr w:type="gramEnd"/>
-      <w:r>
-        <w:rPr>
-          <w:rStyle w:val="Bold"/>
-        </w:rPr>
-        <w:t xml:space="preserve"> : 3,</w:t>
-      </w:r>
-    </w:p>
-    <w:p>
-      <w:pPr>
-        <w:pStyle w:val="Code"/>
-        <w:rPr>
-          <w:rStyle w:val="Bold"/>
-        </w:rPr>
-      </w:pPr>
-      <w:r>
-        <w:rPr>
-          <w:rStyle w:val="Bold"/>
-        </w:rPr>
-        <w:t xml:space="preserve">     </w:t>
-      </w:r>
-      <w:proofErr w:type="gramStart"/>
-      <w:r>
-        <w:rPr>
-          <w:rStyle w:val="Bold"/>
-        </w:rPr>
-        <w:t>delay</w:t>
-      </w:r>
-      <w:proofErr w:type="gramEnd"/>
-      <w:r>
-        <w:rPr>
-          <w:rStyle w:val="Bold"/>
-        </w:rPr>
-        <w:t xml:space="preserve"> : 300</w:t>
-      </w:r>
-    </w:p>
-    <w:p>
-      <w:pPr>
-        <w:pStyle w:val="Code"/>
-        <w:rPr>
-          <w:rStyle w:val="CodeinText"/>
-        </w:rPr>
-      </w:pPr>
-      <w:r>
-        <w:rPr>
-          <w:rStyle w:val="Bold"/>
-        </w:rPr>
-        <w:t>}</w:t>
-      </w:r>
-      <w:r>
-        <w:rPr>
-          <w:rStyle w:val="CodeinText"/>
-        </w:rPr>
-        <w:t>);</w:t>
-      </w:r>
-    </w:p>
-    <w:commentRangeEnd w:id="12"/>
+      </w:pPr>
+      <w:r>
+        <w:t>&lt;/script&gt;</w:t>
+      </w:r>
+    </w:p>
+    <w:commentRangeEnd w:id="24"/>
     <w:p>
       <w:pPr>
         <w:pStyle w:val="Body"/>
@@ -3087,7 +2418,11 @@
           <w:rStyle w:val="CommentReference"/>
           <w:vanish/>
         </w:rPr>
-        <w:commentReference w:id="12"/>
+        <w:commentReference w:id="24"/>
+      </w:r>
+      <w:commentRangeEnd w:id="25"/>
+      <w:r>
+        <w:commentReference w:id="25"/>
       </w:r>
     </w:p>
     <w:p>
@@ -3100,21 +2435,29 @@
       <w:r>
         <w:t xml:space="preserve"> at once and is user-</w:t>
       </w:r>
-      <w:commentRangeStart w:id="13"/>
+      <w:commentRangeStart w:id="26"/>
+      <w:commentRangeStart w:id="27"/>
       <w:r>
         <w:t>friendly</w:t>
       </w:r>
-      <w:commentRangeEnd w:id="13"/>
+      <w:commentRangeEnd w:id="26"/>
       <w:r>
         <w:rPr>
           <w:rStyle w:val="CommentReference"/>
           <w:vanish/>
         </w:rPr>
-        <w:commentReference w:id="13"/>
+        <w:commentReference w:id="26"/>
+      </w:r>
+      <w:commentRangeEnd w:id="27"/>
+      <w:r>
+        <w:commentReference w:id="27"/>
       </w:r>
       <w:r>
         <w:t>.</w:t>
       </w:r>
+      <w:r>
+        <w:t xml:space="preserve">  Every scenario is unique, so be sure to tune the delay to match the nature of the data.  This will ensure the number of requests back to the server are kept to a manageable level.</w:t>
+      </w:r>
     </w:p>
     <w:p>
       <w:pPr>
@@ -3125,11 +2468,17 @@
       <w:pPr>
         <w:pStyle w:val="Head1"/>
       </w:pPr>
-      <w:commentRangeStart w:id="14"/>
+      <w:r>
+        <w:lastRenderedPageBreak/>
+        <w:t xml:space="preserve">27.3 </w:t>
+      </w:r>
+      <w:commentRangeStart w:id="28"/>
+      <w:commentRangeStart w:id="29"/>
+      <w:commentRangeStart w:id="30"/>
       <w:r>
         <w:t>Summary</w:t>
       </w:r>
-      <w:commentRangeEnd w:id="14"/>
+      <w:commentRangeEnd w:id="28"/>
       <w:r>
         <w:rPr>
           <w:rStyle w:val="CommentReference"/>
@@ -3139,7 +2488,29 @@
           <w:vanish/>
           <w:color w:val="000000"/>
         </w:rPr>
-        <w:commentReference w:id="14"/>
+        <w:commentReference w:id="28"/>
+      </w:r>
+      <w:commentRangeEnd w:id="29"/>
+      <w:r>
+        <w:rPr>
+          <w:rFonts w:ascii="Verdana" w:hAnsi="Verdana"/>
+          <w:b w:val="0"/>
+          <w:i w:val="0"/>
+          <w:color w:val="000000"/>
+          <w:sz w:val="16"/>
+        </w:rPr>
+        <w:commentReference w:id="29"/>
+      </w:r>
+      <w:commentRangeEnd w:id="30"/>
+      <w:r>
+        <w:rPr>
+          <w:rFonts w:ascii="Verdana" w:hAnsi="Verdana"/>
+          <w:b w:val="0"/>
+          <w:i w:val="0"/>
+          <w:color w:val="000000"/>
+          <w:sz w:val="16"/>
+        </w:rPr>
+        <w:commentReference w:id="30"/>
       </w:r>
     </w:p>
     <w:p>
@@ -3147,31 +2518,13 @@
         <w:pStyle w:val="Body"/>
       </w:pPr>
       <w:r>
-        <w:t xml:space="preserve">In this chapter, you learned how to leverage a common </w:t>
-      </w:r>
-      <w:proofErr w:type="spellStart"/>
-      <w:r>
-        <w:t>jQuery</w:t>
-      </w:r>
-      <w:proofErr w:type="spellEnd"/>
-      <w:r>
-        <w:t xml:space="preserve"> plug</w:t>
+        <w:t>In this chapter, you learned how to leverage a common jQuery plug</w:t>
       </w:r>
       <w:r>
         <w:t>-</w:t>
       </w:r>
       <w:r>
-        <w:t xml:space="preserve">in to add auto-complete behavior to your view.  You learned how to respond to </w:t>
-      </w:r>
-      <w:proofErr w:type="spellStart"/>
-      <w:proofErr w:type="gramStart"/>
-      <w:r>
-        <w:t>ajax</w:t>
-      </w:r>
-      <w:proofErr w:type="spellEnd"/>
-      <w:proofErr w:type="gramEnd"/>
-      <w:r>
-        <w:t xml:space="preserve"> requests</w:t>
+        <w:t>in to add autocomplete behavior to your view.  You learned how to respond to ajax requests</w:t>
       </w:r>
       <w:r>
         <w:t xml:space="preserve"> and created a formatted response that the plug</w:t>
@@ -3184,6 +2537,14 @@
       </w:r>
       <w:r>
         <w:t xml:space="preserve">  You should now be able to apply this technique to make your applications more responsive and helpful to your users.</w:t>
+      </w:r>
+    </w:p>
+    <w:p>
+      <w:pPr>
+        <w:pStyle w:val="Body"/>
+      </w:pPr>
+      <w:r>
+        <w:t>There are many more useful helpers for specialized functionality available from jQuery as well as 3rd party component vendors.  Armed with your knowledge of creating ASP.NET MVC applications, you are now well-equipped to deliver top-notch web-based software that not only delivers one-of-a-kind features but also incorporates the best components available for ASP.NET MVC.  Happy coding!</w:t>
       </w:r>
     </w:p>
     <w:sectPr>
@@ -3196,7 +2557,7 @@
         <w:numRestart w:val="eachSect"/>
       </w:footnotePr>
       <w:pgSz w:w="10627" w:h="13320" w:code="13"/>
-      <w:pgMar w:top="1800" w:right="1080" w:bottom="1080" w:left="1987" w:gutter="0"/>
+      <w:pgMar w:top="1800" w:right="1080" w:bottom="1080" w:left="1987" w:header="720" w:footer="720" w:gutter="0"/>
       <w:pgNumType w:start="1" w:chapSep="period"/>
       <w:cols w:space="0"/>
       <w:noEndnote/>
@@ -3207,7 +2568,7 @@
 </file>
 
 <file path=word/comments.xml><?xml version="1.0" encoding="utf-8"?>
-<w:comments xmlns:mo="http://schemas.microsoft.com/office/mac/office/2008/main" xmlns:ve="http://schemas.openxmlformats.org/markup-compatibility/2006" xmlns:mv="urn:schemas-microsoft-com:mac:vml" xmlns:o="urn:schemas-microsoft-com:office:office" xmlns:r="http://schemas.openxmlformats.org/officeDocument/2006/relationships" xmlns:m="http://schemas.openxmlformats.org/officeDocument/2006/math" xmlns:v="urn:schemas-microsoft-com:vml" xmlns:wp="http://schemas.openxmlformats.org/drawingml/2006/wordprocessingDrawing" xmlns:w10="urn:schemas-microsoft-com:office:word" xmlns:w="http://schemas.openxmlformats.org/wordprocessingml/2006/main" xmlns:wne="http://schemas.microsoft.com/office/word/2006/wordml">
+<w:comments xmlns:ve="http://schemas.openxmlformats.org/markup-compatibility/2006" xmlns:o="urn:schemas-microsoft-com:office:office" xmlns:r="http://schemas.openxmlformats.org/officeDocument/2006/relationships" xmlns:m="http://schemas.openxmlformats.org/officeDocument/2006/math" xmlns:v="urn:schemas-microsoft-com:vml" xmlns:wp="http://schemas.openxmlformats.org/drawingml/2006/wordprocessingDrawing" xmlns:w10="urn:schemas-microsoft-com:office:word" xmlns:w="http://schemas.openxmlformats.org/wordprocessingml/2006/main" xmlns:wne="http://schemas.microsoft.com/office/word/2006/wordml">
   <w:comment w:id="0" w:author="Katharine Osborne" w:date="2010-03-18T15:14:00Z" w:initials="KO">
     <w:p>
       <w:pPr>
@@ -3220,23 +2581,7 @@
         <w:annotationRef/>
       </w:r>
       <w:r>
-        <w:t xml:space="preserve">This chapter is really short. Would it be possible to include some general advice about </w:t>
-      </w:r>
-      <w:proofErr w:type="spellStart"/>
-      <w:r>
-        <w:t>plugins</w:t>
-      </w:r>
-      <w:proofErr w:type="spellEnd"/>
-      <w:r>
-        <w:t xml:space="preserve">, or using </w:t>
-      </w:r>
-      <w:proofErr w:type="spellStart"/>
-      <w:r>
-        <w:t>jQuery</w:t>
-      </w:r>
-      <w:proofErr w:type="spellEnd"/>
-      <w:r>
-        <w:t xml:space="preserve"> specifically? Are there resources you could provide where the reader can explore more on his own?</w:t>
+        <w:t>This chapter is really short. Would it be possible to include some general advice about plugins, or using jQuery specifically? Are there resources you could provide where the reader can explore more on his own?</w:t>
       </w:r>
     </w:p>
     <w:p>
@@ -3253,7 +2598,17 @@
       </w:r>
     </w:p>
   </w:comment>
-  <w:comment w:id="1" w:author="Katharine Osborne" w:date="2010-03-18T15:15:00Z" w:initials="KO">
+  <w:comment w:id="1" w:author="Jeffrey" w:date="2010-04-04T21:52:00Z" w:initials="J">
+    <w:p>
+      <w:r>
+        <w:annotationRef/>
+      </w:r>
+      <w:r>
+        <w:t>This chapter is in part 4, which are extra, cross-cutting concerns.  This one is how to use view-only components to enhance the apps.  -JP</w:t>
+      </w:r>
+    </w:p>
+  </w:comment>
+  <w:comment w:id="2" w:author="Katharine Osborne" w:date="2010-03-18T15:15:00Z" w:initials="KO">
     <w:p>
       <w:pPr>
         <w:pStyle w:val="CommentText"/>
@@ -3282,7 +2637,17 @@
       </w:r>
     </w:p>
   </w:comment>
-  <w:comment w:id="2" w:author="Katharine Osborne" w:date="2010-03-18T14:57:00Z" w:initials="KO">
+  <w:comment w:id="3" w:author="Jeffrey" w:date="2010-04-04T21:57:00Z" w:initials="J">
+    <w:p>
+      <w:r>
+        <w:annotationRef/>
+      </w:r>
+      <w:r>
+        <w:t>I've added more for an intro and brokent the chapter into major sections. -JP</w:t>
+      </w:r>
+    </w:p>
+  </w:comment>
+  <w:comment w:id="5" w:author="Katharine Osborne" w:date="2010-03-18T14:57:00Z" w:initials="KO">
     <w:p>
       <w:pPr>
         <w:pStyle w:val="CommentText"/>
@@ -3301,7 +2666,27 @@
       </w:r>
     </w:p>
   </w:comment>
-  <w:comment w:id="3" w:author="Katharine Osborne" w:date="2010-03-18T14:59:00Z" w:initials="KO">
+  <w:comment w:id="4" w:author="Jeffrey" w:date="2010-04-04T21:57:00Z" w:initials="J">
+    <w:p>
+      <w:r>
+        <w:annotationRef/>
+      </w:r>
+      <w:r>
+        <w:t>I've changed the picture, but the typesetter knows how to work wonders with this.  It can be shrunk as well.</w:t>
+      </w:r>
+    </w:p>
+  </w:comment>
+  <w:comment w:id="6" w:author="Jeffrey" w:date="2010-04-04T21:56:00Z" w:initials="J">
+    <w:p>
+      <w:r>
+        <w:annotationRef/>
+      </w:r>
+      <w:r>
+        <w:t>Finished the chapter intro.</w:t>
+      </w:r>
+    </w:p>
+  </w:comment>
+  <w:comment w:id="7" w:author="Katharine Osborne" w:date="2010-03-18T14:59:00Z" w:initials="KO">
     <w:p>
       <w:pPr>
         <w:pStyle w:val="CommentText"/>
@@ -3317,7 +2702,17 @@
       </w:r>
     </w:p>
   </w:comment>
-  <w:comment w:id="4" w:author="Katharine Osborne" w:date="2010-03-18T15:00:00Z" w:initials="KO">
+  <w:comment w:id="8" w:author="Jeffrey" w:date="2010-04-04T21:47:00Z" w:initials="J">
+    <w:p>
+      <w:r>
+        <w:annotationRef/>
+      </w:r>
+      <w:r>
+        <w:t>Leaving shortened URLs until final pass -JP</w:t>
+      </w:r>
+    </w:p>
+  </w:comment>
+  <w:comment w:id="9" w:author="Katharine Osborne" w:date="2010-03-18T15:00:00Z" w:initials="KO">
     <w:p>
       <w:pPr>
         <w:pStyle w:val="CommentText"/>
@@ -3341,7 +2736,17 @@
       </w:r>
     </w:p>
   </w:comment>
-  <w:comment w:id="5" w:author="Katharine Osborne" w:date="2010-03-18T15:01:00Z" w:initials="KO">
+  <w:comment w:id="10" w:author="Jeffrey" w:date="2010-04-04T21:50:00Z" w:initials="J">
+    <w:p>
+      <w:r>
+        <w:annotationRef/>
+      </w:r>
+      <w:r>
+        <w:t>It really is better as a snippet in this context -JP</w:t>
+      </w:r>
+    </w:p>
+  </w:comment>
+  <w:comment w:id="11" w:author="Katharine Osborne" w:date="2010-03-18T15:01:00Z" w:initials="KO">
     <w:p>
       <w:pPr>
         <w:pStyle w:val="CommentText"/>
@@ -3357,7 +2762,17 @@
       </w:r>
     </w:p>
   </w:comment>
-  <w:comment w:id="6" w:author="Katharine Osborne" w:date="2010-03-18T15:02:00Z" w:initials="KO">
+  <w:comment w:id="12" w:author="Jeffrey" w:date="2010-04-04T21:49:00Z" w:initials="J">
+    <w:p>
+      <w:r>
+        <w:annotationRef/>
+      </w:r>
+      <w:r>
+        <w:t>We're not asking them to type it in, but I've changes the text.  -JP</w:t>
+      </w:r>
+    </w:p>
+  </w:comment>
+  <w:comment w:id="13" w:author="Katharine Osborne" w:date="2010-03-18T15:02:00Z" w:initials="KO">
     <w:p>
       <w:pPr>
         <w:pStyle w:val="CommentText"/>
@@ -3373,7 +2788,17 @@
       </w:r>
     </w:p>
   </w:comment>
-  <w:comment w:id="7" w:author="Katharine Osborne" w:date="2010-03-18T15:02:00Z" w:initials="KO">
+  <w:comment w:id="14" w:author="Jeffrey" w:date="2010-04-04T22:09:00Z" w:initials="J">
+    <w:p>
+      <w:r>
+        <w:annotationRef/>
+      </w:r>
+      <w:r>
+        <w:t>Added a sentence -JP</w:t>
+      </w:r>
+    </w:p>
+  </w:comment>
+  <w:comment w:id="15" w:author="Katharine Osborne" w:date="2010-03-18T15:02:00Z" w:initials="KO">
     <w:p>
       <w:pPr>
         <w:pStyle w:val="CommentText"/>
@@ -3389,7 +2814,17 @@
       </w:r>
     </w:p>
   </w:comment>
-  <w:comment w:id="8" w:author="Katharine Osborne" w:date="2010-03-18T15:04:00Z" w:initials="KO">
+  <w:comment w:id="16" w:author="Jeffrey" w:date="2010-04-04T21:50:00Z" w:initials="J">
+    <w:p>
+      <w:r>
+        <w:annotationRef/>
+      </w:r>
+      <w:r>
+        <w:t>This is piece-meal.  It really makes more sense as a snippet. -JP</w:t>
+      </w:r>
+    </w:p>
+  </w:comment>
+  <w:comment w:id="17" w:author="Katharine Osborne" w:date="2010-03-18T15:04:00Z" w:initials="KO">
     <w:p>
       <w:pPr>
         <w:pStyle w:val="CommentText"/>
@@ -3405,7 +2840,17 @@
       </w:r>
     </w:p>
   </w:comment>
-  <w:comment w:id="9" w:author="Katharine Osborne" w:date="2010-03-18T15:08:00Z" w:initials="KO">
+  <w:comment w:id="18" w:author="Jeffrey" w:date="2010-04-04T22:11:00Z" w:initials="J">
+    <w:p>
+      <w:r>
+        <w:annotationRef/>
+      </w:r>
+      <w:r>
+        <w:t>This table is an exact reprint from the 1st edition.  No change was necessary for 2nd edition -JP</w:t>
+      </w:r>
+    </w:p>
+  </w:comment>
+  <w:comment w:id="19" w:author="Katharine Osborne" w:date="2010-03-18T15:08:00Z" w:initials="KO">
     <w:p>
       <w:pPr>
         <w:pStyle w:val="CommentText"/>
@@ -3421,7 +2866,17 @@
       </w:r>
     </w:p>
   </w:comment>
-  <w:comment w:id="10" w:author="Katharine Osborne" w:date="2010-03-18T15:06:00Z" w:initials="KO">
+  <w:comment w:id="20" w:author="Jeffrey" w:date="2010-04-04T22:11:00Z" w:initials="J">
+    <w:p>
+      <w:r>
+        <w:annotationRef/>
+      </w:r>
+      <w:r>
+        <w:t>Done.  Thanks for catching this -JP</w:t>
+      </w:r>
+    </w:p>
+  </w:comment>
+  <w:comment w:id="21" w:author="Katharine Osborne" w:date="2010-03-18T15:06:00Z" w:initials="KO">
     <w:p>
       <w:pPr>
         <w:pStyle w:val="CommentText"/>
@@ -3437,23 +2892,27 @@
       </w:r>
     </w:p>
   </w:comment>
-  <w:comment w:id="11" w:author="Katharine Osborne" w:date="2010-03-18T15:07:00Z" w:initials="KO">
-    <w:p>
-      <w:pPr>
-        <w:pStyle w:val="CommentText"/>
-      </w:pPr>
-      <w:r>
-        <w:rPr>
-          <w:rStyle w:val="CommentReference"/>
-        </w:rPr>
+  <w:comment w:id="22" w:author="Jeffrey" w:date="2010-04-04T22:11:00Z" w:initials="J">
+    <w:p>
+      <w:r>
         <w:annotationRef/>
       </w:r>
       <w:r>
-        <w:t>Remove extra row.</w:t>
+        <w:t>Same as above -JP</w:t>
       </w:r>
     </w:p>
   </w:comment>
-  <w:comment w:id="12" w:author="Katharine Osborne" w:date="2010-03-18T15:06:00Z" w:initials="KO">
+  <w:comment w:id="23" w:author="Jeffrey" w:date="2010-04-04T22:11:00Z" w:initials="J">
+    <w:p>
+      <w:r>
+        <w:annotationRef/>
+      </w:r>
+      <w:r>
+        <w:t>Done -JP</w:t>
+      </w:r>
+    </w:p>
+  </w:comment>
+  <w:comment w:id="24" w:author="Katharine Osborne" w:date="2010-03-18T15:06:00Z" w:initials="KO">
     <w:p>
       <w:pPr>
         <w:pStyle w:val="CommentText"/>
@@ -3473,7 +2932,17 @@
       </w:r>
     </w:p>
   </w:comment>
-  <w:comment w:id="13" w:author="Katharine Osborne" w:date="2010-03-18T15:10:00Z" w:initials="KO">
+  <w:comment w:id="25" w:author="Jeffrey" w:date="2010-04-04T22:13:00Z" w:initials="J">
+    <w:p>
+      <w:r>
+        <w:annotationRef/>
+      </w:r>
+      <w:r>
+        <w:t>Changed to code listing -JP</w:t>
+      </w:r>
+    </w:p>
+  </w:comment>
+  <w:comment w:id="26" w:author="Katharine Osborne" w:date="2010-03-18T15:10:00Z" w:initials="KO">
     <w:p>
       <w:pPr>
         <w:pStyle w:val="CommentText"/>
@@ -3501,19 +2970,21 @@
         </w:rPr>
       </w:pPr>
       <w:r>
-        <w:t xml:space="preserve">Are there drawbacks to using this </w:t>
-      </w:r>
-      <w:proofErr w:type="spellStart"/>
-      <w:r>
-        <w:t>plugin</w:t>
-      </w:r>
-      <w:proofErr w:type="spellEnd"/>
-      <w:r>
-        <w:t>?</w:t>
+        <w:t>Are there drawbacks to using this plugin?</w:t>
       </w:r>
     </w:p>
   </w:comment>
-  <w:comment w:id="14" w:author="Katharine Osborne" w:date="2010-03-18T15:16:00Z" w:initials="KO">
+  <w:comment w:id="27" w:author="Jeffrey" w:date="2010-04-04T22:19:00Z" w:initials="J">
+    <w:p>
+      <w:r>
+        <w:annotationRef/>
+      </w:r>
+      <w:r>
+        <w:t>No real drawbacks, but I added a caution just in case. -JP</w:t>
+      </w:r>
+    </w:p>
+  </w:comment>
+  <w:comment w:id="28" w:author="Katharine Osborne" w:date="2010-03-18T15:16:00Z" w:initials="KO">
     <w:p>
       <w:pPr>
         <w:pStyle w:val="CommentText"/>
@@ -3538,13 +3009,27 @@
         <w:pStyle w:val="CommentText"/>
       </w:pPr>
       <w:r>
-        <w:t xml:space="preserve">This is a tiny summary, although it’s a tiny chapter. </w:t>
-      </w:r>
-      <w:r>
-        <w:t xml:space="preserve">Please see my comments for the beginning of the </w:t>
-      </w:r>
-      <w:r>
-        <w:t>chapter.</w:t>
+        <w:t>This is a tiny summary, although it’s a tiny chapter. Please see my comments for the beginning of the chapter.</w:t>
+      </w:r>
+    </w:p>
+  </w:comment>
+  <w:comment w:id="29" w:author="Jeffrey" w:date="2010-04-04T22:22:00Z" w:initials="J">
+    <w:p>
+      <w:r>
+        <w:annotationRef/>
+      </w:r>
+      <w:r>
+        <w:t xml:space="preserve">Changed summary number to be 27.3.  Since it's the last chapter of the </w:t>
+      </w:r>
+    </w:p>
+  </w:comment>
+  <w:comment w:id="30" w:author="Jeffrey" w:date="2010-04-04T22:24:00Z" w:initials="J">
+    <w:p>
+      <w:r>
+        <w:annotationRef/>
+      </w:r>
+      <w:r>
+        <w:t>I beefed up the summary a bit.  -JP</w:t>
       </w:r>
     </w:p>
   </w:comment>
@@ -3679,7 +3164,7 @@
 </file>
 
 <file path=word/endnotes.xml><?xml version="1.0" encoding="utf-8"?>
-<w:endnotes xmlns:mo="http://schemas.microsoft.com/office/mac/office/2008/main" xmlns:ve="http://schemas.openxmlformats.org/markup-compatibility/2006" xmlns:mv="urn:schemas-microsoft-com:mac:vml" xmlns:o="urn:schemas-microsoft-com:office:office" xmlns:r="http://schemas.openxmlformats.org/officeDocument/2006/relationships" xmlns:m="http://schemas.openxmlformats.org/officeDocument/2006/math" xmlns:v="urn:schemas-microsoft-com:vml" xmlns:wp="http://schemas.openxmlformats.org/drawingml/2006/wordprocessingDrawing" xmlns:w10="urn:schemas-microsoft-com:office:word" xmlns:w="http://schemas.openxmlformats.org/wordprocessingml/2006/main" xmlns:wne="http://schemas.microsoft.com/office/word/2006/wordml">
+<w:endnotes xmlns:ve="http://schemas.openxmlformats.org/markup-compatibility/2006" xmlns:o="urn:schemas-microsoft-com:office:office" xmlns:r="http://schemas.openxmlformats.org/officeDocument/2006/relationships" xmlns:m="http://schemas.openxmlformats.org/officeDocument/2006/math" xmlns:v="urn:schemas-microsoft-com:vml" xmlns:wp="http://schemas.openxmlformats.org/drawingml/2006/wordprocessingDrawing" xmlns:w10="urn:schemas-microsoft-com:office:word" xmlns:w="http://schemas.openxmlformats.org/wordprocessingml/2006/main" xmlns:wne="http://schemas.microsoft.com/office/word/2006/wordml">
   <w:endnote w:type="separator" w:id="-1">
     <w:p>
       <w:r>
@@ -3700,7 +3185,7 @@
 </file>
 
 <file path=word/footer1.xml><?xml version="1.0" encoding="utf-8"?>
-<w:ftr xmlns:mo="http://schemas.microsoft.com/office/mac/office/2008/main" xmlns:ve="http://schemas.openxmlformats.org/markup-compatibility/2006" xmlns:mv="urn:schemas-microsoft-com:mac:vml" xmlns:o="urn:schemas-microsoft-com:office:office" xmlns:r="http://schemas.openxmlformats.org/officeDocument/2006/relationships" xmlns:m="http://schemas.openxmlformats.org/officeDocument/2006/math" xmlns:v="urn:schemas-microsoft-com:vml" xmlns:wp="http://schemas.openxmlformats.org/drawingml/2006/wordprocessingDrawing" xmlns:w10="urn:schemas-microsoft-com:office:word" xmlns:w="http://schemas.openxmlformats.org/wordprocessingml/2006/main" xmlns:wne="http://schemas.microsoft.com/office/word/2006/wordml">
+<w:ftr xmlns:ve="http://schemas.openxmlformats.org/markup-compatibility/2006" xmlns:o="urn:schemas-microsoft-com:office:office" xmlns:r="http://schemas.openxmlformats.org/officeDocument/2006/relationships" xmlns:m="http://schemas.openxmlformats.org/officeDocument/2006/math" xmlns:v="urn:schemas-microsoft-com:vml" xmlns:wp="http://schemas.openxmlformats.org/drawingml/2006/wordprocessingDrawing" xmlns:w10="urn:schemas-microsoft-com:office:word" xmlns:w="http://schemas.openxmlformats.org/wordprocessingml/2006/main" xmlns:wne="http://schemas.microsoft.com/office/word/2006/wordml">
   <w:p>
     <w:pPr>
       <w:pStyle w:val="Body1"/>
@@ -3730,7 +3215,7 @@
 </file>
 
 <file path=word/footer2.xml><?xml version="1.0" encoding="utf-8"?>
-<w:ftr xmlns:mo="http://schemas.microsoft.com/office/mac/office/2008/main" xmlns:ve="http://schemas.openxmlformats.org/markup-compatibility/2006" xmlns:mv="urn:schemas-microsoft-com:mac:vml" xmlns:o="urn:schemas-microsoft-com:office:office" xmlns:r="http://schemas.openxmlformats.org/officeDocument/2006/relationships" xmlns:m="http://schemas.openxmlformats.org/officeDocument/2006/math" xmlns:v="urn:schemas-microsoft-com:vml" xmlns:wp="http://schemas.openxmlformats.org/drawingml/2006/wordprocessingDrawing" xmlns:w10="urn:schemas-microsoft-com:office:word" xmlns:w="http://schemas.openxmlformats.org/wordprocessingml/2006/main" xmlns:wne="http://schemas.microsoft.com/office/word/2006/wordml">
+<w:ftr xmlns:ve="http://schemas.openxmlformats.org/markup-compatibility/2006" xmlns:o="urn:schemas-microsoft-com:office:office" xmlns:r="http://schemas.openxmlformats.org/officeDocument/2006/relationships" xmlns:m="http://schemas.openxmlformats.org/officeDocument/2006/math" xmlns:v="urn:schemas-microsoft-com:vml" xmlns:wp="http://schemas.openxmlformats.org/drawingml/2006/wordprocessingDrawing" xmlns:w10="urn:schemas-microsoft-com:office:word" xmlns:w="http://schemas.openxmlformats.org/wordprocessingml/2006/main" xmlns:wne="http://schemas.microsoft.com/office/word/2006/wordml">
   <w:p>
     <w:pPr>
       <w:pStyle w:val="Body1"/>
@@ -3760,7 +3245,7 @@
 </file>
 
 <file path=word/footer3.xml><?xml version="1.0" encoding="utf-8"?>
-<w:ftr xmlns:mo="http://schemas.microsoft.com/office/mac/office/2008/main" xmlns:ve="http://schemas.openxmlformats.org/markup-compatibility/2006" xmlns:mv="urn:schemas-microsoft-com:mac:vml" xmlns:o="urn:schemas-microsoft-com:office:office" xmlns:r="http://schemas.openxmlformats.org/officeDocument/2006/relationships" xmlns:m="http://schemas.openxmlformats.org/officeDocument/2006/math" xmlns:v="urn:schemas-microsoft-com:vml" xmlns:wp="http://schemas.openxmlformats.org/drawingml/2006/wordprocessingDrawing" xmlns:w10="urn:schemas-microsoft-com:office:word" xmlns:w="http://schemas.openxmlformats.org/wordprocessingml/2006/main" xmlns:wne="http://schemas.microsoft.com/office/word/2006/wordml">
+<w:ftr xmlns:ve="http://schemas.openxmlformats.org/markup-compatibility/2006" xmlns:o="urn:schemas-microsoft-com:office:office" xmlns:r="http://schemas.openxmlformats.org/officeDocument/2006/relationships" xmlns:m="http://schemas.openxmlformats.org/officeDocument/2006/math" xmlns:v="urn:schemas-microsoft-com:vml" xmlns:wp="http://schemas.openxmlformats.org/drawingml/2006/wordprocessingDrawing" xmlns:w10="urn:schemas-microsoft-com:office:word" xmlns:w="http://schemas.openxmlformats.org/wordprocessingml/2006/main" xmlns:wne="http://schemas.microsoft.com/office/word/2006/wordml">
   <w:p>
     <w:r>
       <w:pgNum/>
@@ -3770,7 +3255,7 @@
 </file>
 
 <file path=word/footnotes.xml><?xml version="1.0" encoding="utf-8"?>
-<w:footnotes xmlns:mo="http://schemas.microsoft.com/office/mac/office/2008/main" xmlns:ve="http://schemas.openxmlformats.org/markup-compatibility/2006" xmlns:mv="urn:schemas-microsoft-com:mac:vml" xmlns:o="urn:schemas-microsoft-com:office:office" xmlns:r="http://schemas.openxmlformats.org/officeDocument/2006/relationships" xmlns:m="http://schemas.openxmlformats.org/officeDocument/2006/math" xmlns:v="urn:schemas-microsoft-com:vml" xmlns:wp="http://schemas.openxmlformats.org/drawingml/2006/wordprocessingDrawing" xmlns:w10="urn:schemas-microsoft-com:office:word" xmlns:w="http://schemas.openxmlformats.org/wordprocessingml/2006/main" xmlns:wne="http://schemas.microsoft.com/office/word/2006/wordml">
+<w:footnotes xmlns:ve="http://schemas.openxmlformats.org/markup-compatibility/2006" xmlns:o="urn:schemas-microsoft-com:office:office" xmlns:r="http://schemas.openxmlformats.org/officeDocument/2006/relationships" xmlns:m="http://schemas.openxmlformats.org/officeDocument/2006/math" xmlns:v="urn:schemas-microsoft-com:vml" xmlns:wp="http://schemas.openxmlformats.org/drawingml/2006/wordprocessingDrawing" xmlns:w10="urn:schemas-microsoft-com:office:word" xmlns:w="http://schemas.openxmlformats.org/wordprocessingml/2006/main" xmlns:wne="http://schemas.microsoft.com/office/word/2006/wordml">
   <w:footnote w:type="separator" w:id="-1">
     <w:p>
       <w:r>
@@ -3791,7 +3276,7 @@
 </file>
 
 <file path=word/header1.xml><?xml version="1.0" encoding="utf-8"?>
-<w:hdr xmlns:mo="http://schemas.microsoft.com/office/mac/office/2008/main" xmlns:ve="http://schemas.openxmlformats.org/markup-compatibility/2006" xmlns:mv="urn:schemas-microsoft-com:mac:vml" xmlns:o="urn:schemas-microsoft-com:office:office" xmlns:r="http://schemas.openxmlformats.org/officeDocument/2006/relationships" xmlns:m="http://schemas.openxmlformats.org/officeDocument/2006/math" xmlns:v="urn:schemas-microsoft-com:vml" xmlns:wp="http://schemas.openxmlformats.org/drawingml/2006/wordprocessingDrawing" xmlns:w10="urn:schemas-microsoft-com:office:word" xmlns:w="http://schemas.openxmlformats.org/wordprocessingml/2006/main" xmlns:wne="http://schemas.microsoft.com/office/word/2006/wordml">
+<w:hdr xmlns:ve="http://schemas.openxmlformats.org/markup-compatibility/2006" xmlns:o="urn:schemas-microsoft-com:office:office" xmlns:r="http://schemas.openxmlformats.org/officeDocument/2006/relationships" xmlns:m="http://schemas.openxmlformats.org/officeDocument/2006/math" xmlns:v="urn:schemas-microsoft-com:vml" xmlns:wp="http://schemas.openxmlformats.org/drawingml/2006/wordprocessingDrawing" xmlns:w10="urn:schemas-microsoft-com:office:word" xmlns:w="http://schemas.openxmlformats.org/wordprocessingml/2006/main" xmlns:wne="http://schemas.microsoft.com/office/word/2006/wordml">
   <w:p>
     <w:pPr>
       <w:pStyle w:val="Body1"/>
@@ -3805,7 +3290,7 @@
         <w:rPr>
           <w:noProof/>
         </w:rPr>
-        <w:t>4</w:t>
+        <w:t>10</w:t>
       </w:r>
     </w:fldSimple>
     <w:r>
@@ -3838,7 +3323,7 @@
         <w:rPr>
           <w:noProof/>
         </w:rPr>
-        <w:t>3/14/2010</w:t>
+        <w:t>3/18/2010</w:t>
       </w:r>
     </w:fldSimple>
   </w:p>
@@ -3846,7 +3331,7 @@
 </file>
 
 <file path=word/header2.xml><?xml version="1.0" encoding="utf-8"?>
-<w:hdr xmlns:mo="http://schemas.microsoft.com/office/mac/office/2008/main" xmlns:ve="http://schemas.openxmlformats.org/markup-compatibility/2006" xmlns:mv="urn:schemas-microsoft-com:mac:vml" xmlns:o="urn:schemas-microsoft-com:office:office" xmlns:r="http://schemas.openxmlformats.org/officeDocument/2006/relationships" xmlns:m="http://schemas.openxmlformats.org/officeDocument/2006/math" xmlns:v="urn:schemas-microsoft-com:vml" xmlns:wp="http://schemas.openxmlformats.org/drawingml/2006/wordprocessingDrawing" xmlns:w10="urn:schemas-microsoft-com:office:word" xmlns:w="http://schemas.openxmlformats.org/wordprocessingml/2006/main" xmlns:wne="http://schemas.microsoft.com/office/word/2006/wordml">
+<w:hdr xmlns:ve="http://schemas.openxmlformats.org/markup-compatibility/2006" xmlns:o="urn:schemas-microsoft-com:office:office" xmlns:r="http://schemas.openxmlformats.org/officeDocument/2006/relationships" xmlns:m="http://schemas.openxmlformats.org/officeDocument/2006/math" xmlns:v="urn:schemas-microsoft-com:vml" xmlns:wp="http://schemas.openxmlformats.org/drawingml/2006/wordprocessingDrawing" xmlns:w10="urn:schemas-microsoft-com:office:word" xmlns:w="http://schemas.openxmlformats.org/wordprocessingml/2006/main" xmlns:wne="http://schemas.microsoft.com/office/word/2006/wordml">
   <w:p>
     <w:pPr>
       <w:pStyle w:val="Body1"/>
@@ -3864,7 +3349,7 @@
         <w:rPr>
           <w:noProof/>
         </w:rPr>
-        <w:t>3/14/2010</w:t>
+        <w:t>3/18/2010</w:t>
       </w:r>
     </w:fldSimple>
     <w:r>
@@ -3893,7 +3378,7 @@
         <w:rPr>
           <w:noProof/>
         </w:rPr>
-        <w:t>1</w:t>
+        <w:t>9</w:t>
       </w:r>
     </w:fldSimple>
   </w:p>
@@ -3901,7 +3386,7 @@
 </file>
 
 <file path=word/numbering.xml><?xml version="1.0" encoding="utf-8"?>
-<w:numbering xmlns:mo="http://schemas.microsoft.com/office/mac/office/2008/main" xmlns:ve="http://schemas.openxmlformats.org/markup-compatibility/2006" xmlns:mv="urn:schemas-microsoft-com:mac:vml" xmlns:o="urn:schemas-microsoft-com:office:office" xmlns:r="http://schemas.openxmlformats.org/officeDocument/2006/relationships" xmlns:m="http://schemas.openxmlformats.org/officeDocument/2006/math" xmlns:v="urn:schemas-microsoft-com:vml" xmlns:wp="http://schemas.openxmlformats.org/drawingml/2006/wordprocessingDrawing" xmlns:w10="urn:schemas-microsoft-com:office:word" xmlns:w="http://schemas.openxmlformats.org/wordprocessingml/2006/main" xmlns:wne="http://schemas.microsoft.com/office/word/2006/wordml">
+<w:numbering xmlns:ve="http://schemas.openxmlformats.org/markup-compatibility/2006" xmlns:o="urn:schemas-microsoft-com:office:office" xmlns:r="http://schemas.openxmlformats.org/officeDocument/2006/relationships" xmlns:m="http://schemas.openxmlformats.org/officeDocument/2006/math" xmlns:v="urn:schemas-microsoft-com:vml" xmlns:wp="http://schemas.openxmlformats.org/drawingml/2006/wordprocessingDrawing" xmlns:w10="urn:schemas-microsoft-com:office:word" xmlns:w="http://schemas.openxmlformats.org/wordprocessingml/2006/main" xmlns:wne="http://schemas.microsoft.com/office/word/2006/wordml">
   <w:abstractNum w:abstractNumId="0">
     <w:nsid w:val="FFFFFF7C"/>
     <w:multiLevelType w:val="singleLevel"/>
@@ -5689,7 +5174,7 @@
     </w:rPrDefault>
     <w:pPrDefault/>
   </w:docDefaults>
-  <w:latentStyles w:defLockedState="1" w:defUIPriority="0" w:defSemiHidden="0" w:defUnhideWhenUsed="0" w:defQFormat="0" w:count="276">
+  <w:latentStyles w:defLockedState="1" w:defUIPriority="0" w:defSemiHidden="0" w:defUnhideWhenUsed="0" w:defQFormat="0" w:count="267">
     <w:lsdException w:name="Normal" w:locked="0"/>
     <w:lsdException w:name="heading 1" w:locked="0"/>
     <w:lsdException w:name="heading 3" w:locked="0"/>
@@ -6013,11 +5498,13 @@
   </w:style>
   <w:style w:type="character" w:default="1" w:styleId="DefaultParagraphFont">
     <w:name w:val="Default Paragraph Font"/>
+    <w:uiPriority w:val="1"/>
     <w:semiHidden/>
     <w:unhideWhenUsed/>
   </w:style>
   <w:style w:type="table" w:default="1" w:styleId="TableNormal">
     <w:name w:val="Normal Table"/>
+    <w:uiPriority w:val="99"/>
     <w:semiHidden/>
     <w:unhideWhenUsed/>
     <w:qFormat/>
@@ -6033,6 +5520,7 @@
   </w:style>
   <w:style w:type="numbering" w:default="1" w:styleId="NoList">
     <w:name w:val="No List"/>
+    <w:uiPriority w:val="99"/>
     <w:semiHidden/>
     <w:unhideWhenUsed/>
   </w:style>

</xml_diff>